<commit_message>
added code snippets to word document
</commit_message>
<xml_diff>
--- a/screentime documentation.docx
+++ b/screentime documentation.docx
@@ -228,7 +228,23 @@
       </w:r>
       <w:proofErr w:type="gramEnd"/>
       <w:r>
-        <w:t>. Could that be because most screen based users tend to have a higher than average salary?</w:t>
+        <w:t xml:space="preserve">. Could that be because most </w:t>
+      </w:r>
+      <w:proofErr w:type="gramStart"/>
+      <w:r>
+        <w:t>screen based</w:t>
+      </w:r>
+      <w:proofErr w:type="gramEnd"/>
+      <w:r>
+        <w:t xml:space="preserve"> users tend to have a </w:t>
+      </w:r>
+      <w:proofErr w:type="gramStart"/>
+      <w:r>
+        <w:t>higher than average</w:t>
+      </w:r>
+      <w:proofErr w:type="gramEnd"/>
+      <w:r>
+        <w:t xml:space="preserve"> salary?</w:t>
       </w:r>
       <w:r>
         <w:br/>
@@ -236,9 +252,153 @@
       <w:r>
         <w:br/>
       </w:r>
+      <w:r>
+        <w:t>also seems like maybe the lower and higher ends are unfairly skewed with not enough data:</w:t>
+      </w:r>
+    </w:p>
+    <w:p>
+      <w:r>
+        <w:rPr>
+          <w:noProof/>
+        </w:rPr>
+        <w:lastRenderedPageBreak/>
+        <w:drawing>
+          <wp:inline distT="0" distB="0" distL="0" distR="0" wp14:anchorId="219EDA66" wp14:editId="7E7FEC07">
+            <wp:extent cx="4324350" cy="1762125"/>
+            <wp:effectExtent l="0" t="0" r="0" b="9525"/>
+            <wp:docPr id="1852795352" name="Picture 1" descr="A blue screen with white text&#10;&#10;AI-generated content may be incorrect."/>
+            <wp:cNvGraphicFramePr>
+              <a:graphicFrameLocks xmlns:a="http://schemas.openxmlformats.org/drawingml/2006/main" noChangeAspect="1"/>
+            </wp:cNvGraphicFramePr>
+            <a:graphic xmlns:a="http://schemas.openxmlformats.org/drawingml/2006/main">
+              <a:graphicData uri="http://schemas.openxmlformats.org/drawingml/2006/picture">
+                <pic:pic xmlns:pic="http://schemas.openxmlformats.org/drawingml/2006/picture">
+                  <pic:nvPicPr>
+                    <pic:cNvPr id="1852795352" name="Picture 1" descr="A blue screen with white text&#10;&#10;AI-generated content may be incorrect."/>
+                    <pic:cNvPicPr/>
+                  </pic:nvPicPr>
+                  <pic:blipFill>
+                    <a:blip r:embed="rId8"/>
+                    <a:stretch>
+                      <a:fillRect/>
+                    </a:stretch>
+                  </pic:blipFill>
+                  <pic:spPr>
+                    <a:xfrm>
+                      <a:off x="0" y="0"/>
+                      <a:ext cx="4324350" cy="1762125"/>
+                    </a:xfrm>
+                    <a:prstGeom prst="rect">
+                      <a:avLst/>
+                    </a:prstGeom>
+                  </pic:spPr>
+                </pic:pic>
+              </a:graphicData>
+            </a:graphic>
+          </wp:inline>
+        </w:drawing>
+      </w:r>
+      <w:r>
+        <w:br/>
+      </w:r>
+      <w:r>
+        <w:br/>
+      </w:r>
     </w:p>
     <w:p/>
     <w:p>
+      <w:r>
+        <w:rPr>
+          <w:noProof/>
+        </w:rPr>
+        <w:drawing>
+          <wp:inline distT="0" distB="0" distL="0" distR="0" wp14:anchorId="463CB50F" wp14:editId="121EB657">
+            <wp:extent cx="5934075" cy="3076575"/>
+            <wp:effectExtent l="0" t="0" r="9525" b="9525"/>
+            <wp:docPr id="1497942255" name="Picture 1" descr="A screenshot of a computer&#10;&#10;AI-generated content may be incorrect."/>
+            <wp:cNvGraphicFramePr>
+              <a:graphicFrameLocks xmlns:a="http://schemas.openxmlformats.org/drawingml/2006/main" noChangeAspect="1"/>
+            </wp:cNvGraphicFramePr>
+            <a:graphic xmlns:a="http://schemas.openxmlformats.org/drawingml/2006/main">
+              <a:graphicData uri="http://schemas.openxmlformats.org/drawingml/2006/picture">
+                <pic:pic xmlns:pic="http://schemas.openxmlformats.org/drawingml/2006/picture">
+                  <pic:nvPicPr>
+                    <pic:cNvPr id="1497942255" name="Picture 1" descr="A screenshot of a computer&#10;&#10;AI-generated content may be incorrect."/>
+                    <pic:cNvPicPr/>
+                  </pic:nvPicPr>
+                  <pic:blipFill>
+                    <a:blip r:embed="rId9"/>
+                    <a:stretch>
+                      <a:fillRect/>
+                    </a:stretch>
+                  </pic:blipFill>
+                  <pic:spPr>
+                    <a:xfrm>
+                      <a:off x="0" y="0"/>
+                      <a:ext cx="5934075" cy="3076575"/>
+                    </a:xfrm>
+                    <a:prstGeom prst="rect">
+                      <a:avLst/>
+                    </a:prstGeom>
+                  </pic:spPr>
+                </pic:pic>
+              </a:graphicData>
+            </a:graphic>
+          </wp:inline>
+        </w:drawing>
+      </w:r>
+    </w:p>
+    <w:p>
+      <w:r>
+        <w:rPr>
+          <w:noProof/>
+        </w:rPr>
+        <w:lastRenderedPageBreak/>
+        <w:drawing>
+          <wp:inline distT="0" distB="0" distL="0" distR="0" wp14:anchorId="5574A931" wp14:editId="0F2854C7">
+            <wp:extent cx="5505450" cy="3162300"/>
+            <wp:effectExtent l="0" t="0" r="0" b="0"/>
+            <wp:docPr id="2082903929" name="Picture 1" descr="A screenshot of a computer&#10;&#10;AI-generated content may be incorrect."/>
+            <wp:cNvGraphicFramePr>
+              <a:graphicFrameLocks xmlns:a="http://schemas.openxmlformats.org/drawingml/2006/main" noChangeAspect="1"/>
+            </wp:cNvGraphicFramePr>
+            <a:graphic xmlns:a="http://schemas.openxmlformats.org/drawingml/2006/main">
+              <a:graphicData uri="http://schemas.openxmlformats.org/drawingml/2006/picture">
+                <pic:pic xmlns:pic="http://schemas.openxmlformats.org/drawingml/2006/picture">
+                  <pic:nvPicPr>
+                    <pic:cNvPr id="2082903929" name="Picture 1" descr="A screenshot of a computer&#10;&#10;AI-generated content may be incorrect."/>
+                    <pic:cNvPicPr/>
+                  </pic:nvPicPr>
+                  <pic:blipFill>
+                    <a:blip r:embed="rId10"/>
+                    <a:stretch>
+                      <a:fillRect/>
+                    </a:stretch>
+                  </pic:blipFill>
+                  <pic:spPr>
+                    <a:xfrm>
+                      <a:off x="0" y="0"/>
+                      <a:ext cx="5505450" cy="3162300"/>
+                    </a:xfrm>
+                    <a:prstGeom prst="rect">
+                      <a:avLst/>
+                    </a:prstGeom>
+                  </pic:spPr>
+                </pic:pic>
+              </a:graphicData>
+            </a:graphic>
+          </wp:inline>
+        </w:drawing>
+      </w:r>
+    </w:p>
+    <w:p/>
+    <w:p>
+      <w:pPr>
+        <w:rPr>
+          <w:b/>
+          <w:bCs/>
+        </w:rPr>
+      </w:pPr>
       <w:r>
         <w:t>2</w:t>
       </w:r>
@@ -266,6 +426,15 @@
       </w:r>
     </w:p>
     <w:p>
+      <w:pPr>
+        <w:rPr>
+          <w:b/>
+          <w:bCs/>
+        </w:rPr>
+      </w:pPr>
+    </w:p>
+    <w:p/>
+    <w:p>
       <w:r>
         <w:t>3)</w:t>
       </w:r>
@@ -354,6 +523,7 @@
     </w:p>
     <w:p>
       <w:r>
+        <w:lastRenderedPageBreak/>
         <w:t>Sleep and Screen Time:</w:t>
       </w:r>
       <w:r>
@@ -361,15 +531,14 @@
         <w:t>1) Are there any correlation between screen time and sleep quality or hours slept?</w:t>
       </w:r>
     </w:p>
-    <w:p>
-      <w:r>
-        <w:t>2)</w:t>
-      </w:r>
-    </w:p>
     <w:p/>
     <w:p>
       <w:pPr>
         <w:ind w:left="720"/>
+        <w:rPr>
+          <w:b/>
+          <w:bCs/>
+        </w:rPr>
       </w:pPr>
       <w:r>
         <w:t>Demographics:</w:t>
@@ -387,6 +556,11 @@
     </w:p>
     <w:p>
       <w:pPr>
+        <w:ind w:left="720"/>
+      </w:pPr>
+    </w:p>
+    <w:p>
+      <w:pPr>
         <w:numPr>
           <w:ilvl w:val="0"/>
           <w:numId w:val="2"/>
@@ -404,9 +578,10 @@
     <w:p/>
     <w:p/>
     <w:p/>
-    <w:p>
-      <w:r>
-        <w:lastRenderedPageBreak/>
+    <w:p/>
+    <w:p/>
+    <w:p>
+      <w:r>
         <w:t>Workflow:</w:t>
       </w:r>
       <w:r>

</xml_diff>

<commit_message>
more documentation updates and added correlation
</commit_message>
<xml_diff>
--- a/screentime documentation.docx
+++ b/screentime documentation.docx
@@ -531,7 +531,94 @@
         <w:t>1) Are there any correlation between screen time and sleep quality or hours slept?</w:t>
       </w:r>
     </w:p>
+    <w:p>
+      <w:r>
+        <w:rPr>
+          <w:noProof/>
+        </w:rPr>
+        <w:drawing>
+          <wp:inline distT="0" distB="0" distL="0" distR="0" wp14:anchorId="1EEA98F0" wp14:editId="5AB5615E">
+            <wp:extent cx="5943600" cy="4321810"/>
+            <wp:effectExtent l="0" t="0" r="0" b="2540"/>
+            <wp:docPr id="141450248" name="Picture 1" descr="A screenshot of a computer&#10;&#10;AI-generated content may be incorrect."/>
+            <wp:cNvGraphicFramePr>
+              <a:graphicFrameLocks xmlns:a="http://schemas.openxmlformats.org/drawingml/2006/main" noChangeAspect="1"/>
+            </wp:cNvGraphicFramePr>
+            <a:graphic xmlns:a="http://schemas.openxmlformats.org/drawingml/2006/main">
+              <a:graphicData uri="http://schemas.openxmlformats.org/drawingml/2006/picture">
+                <pic:pic xmlns:pic="http://schemas.openxmlformats.org/drawingml/2006/picture">
+                  <pic:nvPicPr>
+                    <pic:cNvPr id="141450248" name="Picture 1" descr="A screenshot of a computer&#10;&#10;AI-generated content may be incorrect."/>
+                    <pic:cNvPicPr/>
+                  </pic:nvPicPr>
+                  <pic:blipFill>
+                    <a:blip r:embed="rId11"/>
+                    <a:stretch>
+                      <a:fillRect/>
+                    </a:stretch>
+                  </pic:blipFill>
+                  <pic:spPr>
+                    <a:xfrm>
+                      <a:off x="0" y="0"/>
+                      <a:ext cx="5943600" cy="4321810"/>
+                    </a:xfrm>
+                    <a:prstGeom prst="rect">
+                      <a:avLst/>
+                    </a:prstGeom>
+                  </pic:spPr>
+                </pic:pic>
+              </a:graphicData>
+            </a:graphic>
+          </wp:inline>
+        </w:drawing>
+      </w:r>
+    </w:p>
+    <w:p>
+      <w:r>
+        <w:t xml:space="preserve">Doesn’t appear to be </w:t>
+      </w:r>
+      <w:proofErr w:type="gramStart"/>
+      <w:r>
+        <w:t>any on first glance</w:t>
+      </w:r>
+      <w:proofErr w:type="gramEnd"/>
+      <w:r>
+        <w:t>.</w:t>
+      </w:r>
+    </w:p>
+    <w:p>
+      <w:r>
+        <w:t xml:space="preserve">A correlation value </w:t>
+      </w:r>
+      <w:proofErr w:type="spellStart"/>
+      <w:r>
+        <w:t>os</w:t>
+      </w:r>
+      <w:proofErr w:type="spellEnd"/>
+      <w:r>
+        <w:t xml:space="preserve"> .006899 means </w:t>
+      </w:r>
+      <w:proofErr w:type="spellStart"/>
+      <w:r>
+        <w:t>theres</w:t>
+      </w:r>
+      <w:proofErr w:type="spellEnd"/>
+      <w:r>
+        <w:t xml:space="preserve"> virtually no correlation between screen time and sleep quality based on this dataset.</w:t>
+      </w:r>
+    </w:p>
     <w:p/>
+    <w:p>
+      <w:r>
+        <w:br/>
+      </w:r>
+      <w:r>
+        <w:br/>
+      </w:r>
+      <w:r>
+        <w:br/>
+      </w:r>
+    </w:p>
     <w:p>
       <w:pPr>
         <w:ind w:left="720"/>
@@ -553,6 +640,15 @@
         </w:rPr>
         <w:t>Are certain generations or age groups more likely to have low mental health scores?</w:t>
       </w:r>
+    </w:p>
+    <w:p>
+      <w:pPr>
+        <w:ind w:left="720"/>
+        <w:rPr>
+          <w:b/>
+          <w:bCs/>
+        </w:rPr>
+      </w:pPr>
     </w:p>
     <w:p>
       <w:pPr>

</xml_diff>

<commit_message>
added more pivot charts and more to documentation
</commit_message>
<xml_diff>
--- a/screentime documentation.docx
+++ b/screentime documentation.docx
@@ -5,6 +5,14 @@
     <w:p>
       <w:r>
         <w:t>Mental Health / Screentime Data Document</w:t>
+      </w:r>
+    </w:p>
+    <w:p>
+      <w:r>
+        <w:t xml:space="preserve">Data source: </w:t>
+      </w:r>
+      <w:r>
+        <w:t>https://www.kaggle.com/datasets/khushikyad001/impact-of-screen-time-on-mental-health</w:t>
       </w:r>
     </w:p>
     <w:p/>
@@ -451,79 +459,13 @@
     </w:p>
     <w:p/>
     <w:p/>
+    <w:p/>
+    <w:p/>
+    <w:p/>
+    <w:p/>
+    <w:p/>
     <w:p>
       <w:r>
-        <w:br/>
-        <w:t>Device Usage and Screen Time:</w:t>
-      </w:r>
-    </w:p>
-    <w:p>
-      <w:pPr>
-        <w:pStyle w:val="ListParagraph"/>
-        <w:numPr>
-          <w:ilvl w:val="0"/>
-          <w:numId w:val="1"/>
-        </w:numPr>
-      </w:pPr>
-      <w:r>
-        <w:t>Do different generations have higher or different “screentime” numbers? Younger generation have higher phone time, while older generation has more TV or laptop times?</w:t>
-      </w:r>
-    </w:p>
-    <w:p>
-      <w:pPr>
-        <w:pStyle w:val="ListParagraph"/>
-        <w:numPr>
-          <w:ilvl w:val="0"/>
-          <w:numId w:val="1"/>
-        </w:numPr>
-      </w:pPr>
-      <w:r>
-        <w:t xml:space="preserve">Does </w:t>
-      </w:r>
-      <w:proofErr w:type="gramStart"/>
-      <w:r>
-        <w:t>a higher</w:t>
-      </w:r>
-      <w:proofErr w:type="gramEnd"/>
-      <w:r>
-        <w:t xml:space="preserve"> physical activity lead to less screen time?</w:t>
-      </w:r>
-    </w:p>
-    <w:p>
-      <w:pPr>
-        <w:pStyle w:val="ListParagraph"/>
-        <w:numPr>
-          <w:ilvl w:val="0"/>
-          <w:numId w:val="1"/>
-        </w:numPr>
-      </w:pPr>
-      <w:r>
-        <w:t>How does caffeine intake correlate with screen time?</w:t>
-      </w:r>
-    </w:p>
-    <w:p>
-      <w:pPr>
-        <w:pStyle w:val="ListParagraph"/>
-        <w:numPr>
-          <w:ilvl w:val="0"/>
-          <w:numId w:val="1"/>
-        </w:numPr>
-      </w:pPr>
-      <w:r>
-        <w:t xml:space="preserve">Are there any gender differences in </w:t>
-      </w:r>
-      <w:proofErr w:type="gramStart"/>
-      <w:r>
-        <w:t>device  preferences</w:t>
-      </w:r>
-      <w:proofErr w:type="gramEnd"/>
-      <w:r>
-        <w:t xml:space="preserve"> or screen time habits?</w:t>
-      </w:r>
-    </w:p>
-    <w:p>
-      <w:r>
-        <w:lastRenderedPageBreak/>
         <w:t>Sleep and Screen Time:</w:t>
       </w:r>
       <w:r>
@@ -536,6 +478,7 @@
         <w:rPr>
           <w:noProof/>
         </w:rPr>
+        <w:lastRenderedPageBreak/>
         <w:drawing>
           <wp:inline distT="0" distB="0" distL="0" distR="0" wp14:anchorId="1EEA98F0" wp14:editId="5AB5615E">
             <wp:extent cx="5943600" cy="4321810"/>
@@ -622,24 +565,12 @@
     <w:p>
       <w:pPr>
         <w:ind w:left="720"/>
-        <w:rPr>
-          <w:b/>
-          <w:bCs/>
-        </w:rPr>
       </w:pPr>
-      <w:r>
-        <w:t>Demographics:</w:t>
-      </w:r>
-      <w:r>
-        <w:br/>
-      </w:r>
-      <w:r>
-        <w:rPr>
-          <w:b/>
-          <w:bCs/>
-        </w:rPr>
-        <w:t>Are certain generations or age groups more likely to have low mental health scores?</w:t>
-      </w:r>
+    </w:p>
+    <w:p>
+      <w:pPr>
+        <w:ind w:left="720"/>
+      </w:pPr>
     </w:p>
     <w:p>
       <w:pPr>
@@ -649,6 +580,101 @@
           <w:bCs/>
         </w:rPr>
       </w:pPr>
+      <w:r>
+        <w:t>Demographics:</w:t>
+      </w:r>
+      <w:r>
+        <w:br/>
+      </w:r>
+      <w:r>
+        <w:rPr>
+          <w:b/>
+          <w:bCs/>
+        </w:rPr>
+        <w:t>Are certain generations or age groups more likely to have low mental health scores?</w:t>
+      </w:r>
+    </w:p>
+    <w:p>
+      <w:pPr>
+        <w:ind w:left="720"/>
+        <w:rPr>
+          <w:b/>
+          <w:bCs/>
+        </w:rPr>
+      </w:pPr>
+      <w:r>
+        <w:rPr>
+          <w:noProof/>
+        </w:rPr>
+        <w:lastRenderedPageBreak/>
+        <w:drawing>
+          <wp:inline distT="0" distB="0" distL="0" distR="0" wp14:anchorId="6E3D82F2" wp14:editId="09C0236D">
+            <wp:extent cx="5943600" cy="1939925"/>
+            <wp:effectExtent l="0" t="0" r="0" b="3175"/>
+            <wp:docPr id="1735977211" name="Chart 1">
+              <a:extLst xmlns:a="http://schemas.openxmlformats.org/drawingml/2006/main">
+                <a:ext uri="{FF2B5EF4-FFF2-40B4-BE49-F238E27FC236}">
+                  <a16:creationId xmlns:a16="http://schemas.microsoft.com/office/drawing/2014/main" id="{C312F49C-C953-0C63-34CC-F560281D9F78}"/>
+                </a:ext>
+              </a:extLst>
+            </wp:docPr>
+            <wp:cNvGraphicFramePr/>
+            <a:graphic xmlns:a="http://schemas.openxmlformats.org/drawingml/2006/main">
+              <a:graphicData uri="http://schemas.openxmlformats.org/drawingml/2006/chart">
+                <c:chart xmlns:c="http://schemas.openxmlformats.org/drawingml/2006/chart" xmlns:r="http://schemas.openxmlformats.org/officeDocument/2006/relationships" r:id="rId12"/>
+              </a:graphicData>
+            </a:graphic>
+          </wp:inline>
+        </w:drawing>
+      </w:r>
+    </w:p>
+    <w:p>
+      <w:pPr>
+        <w:ind w:left="720"/>
+        <w:rPr>
+          <w:b/>
+          <w:bCs/>
+        </w:rPr>
+      </w:pPr>
+      <w:r>
+        <w:rPr>
+          <w:b/>
+          <w:bCs/>
+        </w:rPr>
+        <w:t xml:space="preserve">Based on this graph </w:t>
+      </w:r>
+      <w:proofErr w:type="spellStart"/>
+      <w:r>
+        <w:rPr>
+          <w:b/>
+          <w:bCs/>
+        </w:rPr>
+        <w:t>GenZ</w:t>
+      </w:r>
+      <w:proofErr w:type="spellEnd"/>
+      <w:r>
+        <w:rPr>
+          <w:b/>
+          <w:bCs/>
+        </w:rPr>
+        <w:t xml:space="preserve"> has a noticeable difference in mental </w:t>
+      </w:r>
+      <w:proofErr w:type="gramStart"/>
+      <w:r>
+        <w:rPr>
+          <w:b/>
+          <w:bCs/>
+        </w:rPr>
+        <w:t>health score</w:t>
+      </w:r>
+      <w:proofErr w:type="gramEnd"/>
+      <w:r>
+        <w:rPr>
+          <w:b/>
+          <w:bCs/>
+        </w:rPr>
+        <w:t xml:space="preserve"> compared to previous generations, which could be from a lack of opportunities, more technology entanglement and harder living conditions.</w:t>
+      </w:r>
     </w:p>
     <w:p>
       <w:pPr>
@@ -671,7 +697,61 @@
       </w:r>
     </w:p>
     <w:p/>
-    <w:p/>
+    <w:p>
+      <w:pPr>
+        <w:ind w:left="720"/>
+      </w:pPr>
+      <w:r>
+        <w:rPr>
+          <w:noProof/>
+        </w:rPr>
+        <w:drawing>
+          <wp:inline distT="0" distB="0" distL="0" distR="0" wp14:anchorId="6ABB64A2" wp14:editId="168CBCFD">
+            <wp:extent cx="5943600" cy="2037715"/>
+            <wp:effectExtent l="0" t="0" r="0" b="635"/>
+            <wp:docPr id="1953815535" name="Picture 1" descr="A graph on a computer screen&#10;&#10;AI-generated content may be incorrect."/>
+            <wp:cNvGraphicFramePr>
+              <a:graphicFrameLocks xmlns:a="http://schemas.openxmlformats.org/drawingml/2006/main" noChangeAspect="1"/>
+            </wp:cNvGraphicFramePr>
+            <a:graphic xmlns:a="http://schemas.openxmlformats.org/drawingml/2006/main">
+              <a:graphicData uri="http://schemas.openxmlformats.org/drawingml/2006/picture">
+                <pic:pic xmlns:pic="http://schemas.openxmlformats.org/drawingml/2006/picture">
+                  <pic:nvPicPr>
+                    <pic:cNvPr id="1953815535" name="Picture 1" descr="A graph on a computer screen&#10;&#10;AI-generated content may be incorrect."/>
+                    <pic:cNvPicPr/>
+                  </pic:nvPicPr>
+                  <pic:blipFill>
+                    <a:blip r:embed="rId13"/>
+                    <a:stretch>
+                      <a:fillRect/>
+                    </a:stretch>
+                  </pic:blipFill>
+                  <pic:spPr>
+                    <a:xfrm>
+                      <a:off x="0" y="0"/>
+                      <a:ext cx="5943600" cy="2037715"/>
+                    </a:xfrm>
+                    <a:prstGeom prst="rect">
+                      <a:avLst/>
+                    </a:prstGeom>
+                  </pic:spPr>
+                </pic:pic>
+              </a:graphicData>
+            </a:graphic>
+          </wp:inline>
+        </w:drawing>
+      </w:r>
+    </w:p>
+    <w:p>
+      <w:pPr>
+        <w:ind w:left="720"/>
+      </w:pPr>
+    </w:p>
+    <w:p>
+      <w:r>
+        <w:t>Dividing data by generation and gender reveals noticeable trends. Daily screentime is similar for males and females, but females have lower sleep quality. Those identifying as other genders report better overall mental health across generations, except Gen-Z.</w:t>
+      </w:r>
+    </w:p>
     <w:p/>
     <w:p/>
     <w:p/>
@@ -1858,6 +1938,2491 @@
 </w:styles>
 </file>
 
+<file path=word/charts/chart1.xml><?xml version="1.0" encoding="utf-8"?>
+<c:chartSpace xmlns:c="http://schemas.openxmlformats.org/drawingml/2006/chart" xmlns:a="http://schemas.openxmlformats.org/drawingml/2006/main" xmlns:r="http://schemas.openxmlformats.org/officeDocument/2006/relationships" xmlns:c16r2="http://schemas.microsoft.com/office/drawing/2015/06/chart">
+  <c:date1904 val="0"/>
+  <c:lang val="en-US"/>
+  <c:roundedCorners val="0"/>
+  <mc:AlternateContent xmlns:mc="http://schemas.openxmlformats.org/markup-compatibility/2006">
+    <mc:Choice xmlns:c14="http://schemas.microsoft.com/office/drawing/2007/8/2/chart" Requires="c14">
+      <c14:style val="102"/>
+    </mc:Choice>
+    <mc:Fallback>
+      <c:style val="2"/>
+    </mc:Fallback>
+  </mc:AlternateContent>
+  <c:pivotSource>
+    <c:name>[screen_time_analysis.xlsx]screen time vs sleep quality!PivotTable2</c:name>
+    <c:fmtId val="-1"/>
+  </c:pivotSource>
+  <c:chart>
+    <c:title>
+      <c:tx>
+        <c:rich>
+          <a:bodyPr rot="0" spcFirstLastPara="1" vertOverflow="ellipsis" vert="horz" wrap="square" anchor="ctr" anchorCtr="1"/>
+          <a:lstStyle/>
+          <a:p>
+            <a:pPr>
+              <a:defRPr sz="1600" b="1" i="0" u="none" strike="noStrike" kern="1200" spc="100" baseline="0">
+                <a:solidFill>
+                  <a:schemeClr val="lt1">
+                    <a:lumMod val="95000"/>
+                  </a:schemeClr>
+                </a:solidFill>
+                <a:effectLst>
+                  <a:outerShdw blurRad="50800" dist="38100" dir="5400000" algn="t" rotWithShape="0">
+                    <a:prstClr val="black">
+                      <a:alpha val="40000"/>
+                    </a:prstClr>
+                  </a:outerShdw>
+                </a:effectLst>
+                <a:latin typeface="+mn-lt"/>
+                <a:ea typeface="+mn-ea"/>
+                <a:cs typeface="+mn-cs"/>
+              </a:defRPr>
+            </a:pPr>
+            <a:r>
+              <a:rPr lang="en-US"/>
+              <a:t>Average Mental Health Score per Generation</a:t>
+            </a:r>
+          </a:p>
+          <a:p>
+            <a:pPr>
+              <a:defRPr/>
+            </a:pPr>
+            <a:endParaRPr lang="en-US"/>
+          </a:p>
+        </c:rich>
+      </c:tx>
+      <c:overlay val="0"/>
+      <c:spPr>
+        <a:noFill/>
+        <a:ln>
+          <a:noFill/>
+        </a:ln>
+        <a:effectLst/>
+      </c:spPr>
+      <c:txPr>
+        <a:bodyPr rot="0" spcFirstLastPara="1" vertOverflow="ellipsis" vert="horz" wrap="square" anchor="ctr" anchorCtr="1"/>
+        <a:lstStyle/>
+        <a:p>
+          <a:pPr>
+            <a:defRPr sz="1600" b="1" i="0" u="none" strike="noStrike" kern="1200" spc="100" baseline="0">
+              <a:solidFill>
+                <a:schemeClr val="lt1">
+                  <a:lumMod val="95000"/>
+                </a:schemeClr>
+              </a:solidFill>
+              <a:effectLst>
+                <a:outerShdw blurRad="50800" dist="38100" dir="5400000" algn="t" rotWithShape="0">
+                  <a:prstClr val="black">
+                    <a:alpha val="40000"/>
+                  </a:prstClr>
+                </a:outerShdw>
+              </a:effectLst>
+              <a:latin typeface="+mn-lt"/>
+              <a:ea typeface="+mn-ea"/>
+              <a:cs typeface="+mn-cs"/>
+            </a:defRPr>
+          </a:pPr>
+          <a:endParaRPr lang="en-US"/>
+        </a:p>
+      </c:txPr>
+    </c:title>
+    <c:autoTitleDeleted val="0"/>
+    <c:pivotFmts>
+      <c:pivotFmt>
+        <c:idx val="0"/>
+        <c:spPr>
+          <a:gradFill rotWithShape="1">
+            <a:gsLst>
+              <a:gs pos="0">
+                <a:schemeClr val="accent1">
+                  <a:satMod val="103000"/>
+                  <a:lumMod val="102000"/>
+                  <a:tint val="94000"/>
+                </a:schemeClr>
+              </a:gs>
+              <a:gs pos="50000">
+                <a:schemeClr val="accent1">
+                  <a:satMod val="110000"/>
+                  <a:lumMod val="100000"/>
+                  <a:shade val="100000"/>
+                </a:schemeClr>
+              </a:gs>
+              <a:gs pos="100000">
+                <a:schemeClr val="accent1">
+                  <a:lumMod val="99000"/>
+                  <a:satMod val="120000"/>
+                  <a:shade val="78000"/>
+                </a:schemeClr>
+              </a:gs>
+            </a:gsLst>
+            <a:lin ang="5400000" scaled="0"/>
+          </a:gradFill>
+          <a:ln>
+            <a:noFill/>
+          </a:ln>
+          <a:effectLst>
+            <a:outerShdw blurRad="57150" dist="19050" dir="5400000" algn="ctr" rotWithShape="0">
+              <a:srgbClr val="000000">
+                <a:alpha val="63000"/>
+              </a:srgbClr>
+            </a:outerShdw>
+          </a:effectLst>
+        </c:spPr>
+        <c:marker>
+          <c:spPr>
+            <a:gradFill rotWithShape="1">
+              <a:gsLst>
+                <a:gs pos="0">
+                  <a:schemeClr val="accent1">
+                    <a:satMod val="103000"/>
+                    <a:lumMod val="102000"/>
+                    <a:tint val="94000"/>
+                  </a:schemeClr>
+                </a:gs>
+                <a:gs pos="50000">
+                  <a:schemeClr val="accent1">
+                    <a:satMod val="110000"/>
+                    <a:lumMod val="100000"/>
+                    <a:shade val="100000"/>
+                  </a:schemeClr>
+                </a:gs>
+                <a:gs pos="100000">
+                  <a:schemeClr val="accent1">
+                    <a:lumMod val="99000"/>
+                    <a:satMod val="120000"/>
+                    <a:shade val="78000"/>
+                  </a:schemeClr>
+                </a:gs>
+              </a:gsLst>
+              <a:lin ang="5400000" scaled="0"/>
+            </a:gradFill>
+            <a:ln w="9525">
+              <a:solidFill>
+                <a:schemeClr val="accent1"/>
+              </a:solidFill>
+              <a:round/>
+            </a:ln>
+            <a:effectLst>
+              <a:outerShdw blurRad="57150" dist="19050" dir="5400000" algn="ctr" rotWithShape="0">
+                <a:srgbClr val="000000">
+                  <a:alpha val="63000"/>
+                </a:srgbClr>
+              </a:outerShdw>
+            </a:effectLst>
+          </c:spPr>
+        </c:marker>
+        <c:dLbl>
+          <c:idx val="0"/>
+          <c:showLegendKey val="0"/>
+          <c:showVal val="0"/>
+          <c:showCatName val="0"/>
+          <c:showSerName val="0"/>
+          <c:showPercent val="0"/>
+          <c:showBubbleSize val="0"/>
+          <c:extLst>
+            <c:ext xmlns:c15="http://schemas.microsoft.com/office/drawing/2012/chart" uri="{CE6537A1-D6FC-4f65-9D91-7224C49458BB}"/>
+          </c:extLst>
+        </c:dLbl>
+      </c:pivotFmt>
+      <c:pivotFmt>
+        <c:idx val="1"/>
+        <c:spPr>
+          <a:gradFill rotWithShape="1">
+            <a:gsLst>
+              <a:gs pos="0">
+                <a:schemeClr val="accent1">
+                  <a:satMod val="103000"/>
+                  <a:lumMod val="102000"/>
+                  <a:tint val="94000"/>
+                </a:schemeClr>
+              </a:gs>
+              <a:gs pos="50000">
+                <a:schemeClr val="accent1">
+                  <a:satMod val="110000"/>
+                  <a:lumMod val="100000"/>
+                  <a:shade val="100000"/>
+                </a:schemeClr>
+              </a:gs>
+              <a:gs pos="100000">
+                <a:schemeClr val="accent1">
+                  <a:lumMod val="99000"/>
+                  <a:satMod val="120000"/>
+                  <a:shade val="78000"/>
+                </a:schemeClr>
+              </a:gs>
+            </a:gsLst>
+            <a:lin ang="5400000" scaled="0"/>
+          </a:gradFill>
+          <a:ln>
+            <a:noFill/>
+          </a:ln>
+          <a:effectLst>
+            <a:outerShdw blurRad="57150" dist="19050" dir="5400000" algn="ctr" rotWithShape="0">
+              <a:srgbClr val="000000">
+                <a:alpha val="63000"/>
+              </a:srgbClr>
+            </a:outerShdw>
+          </a:effectLst>
+        </c:spPr>
+        <c:marker>
+          <c:spPr>
+            <a:gradFill rotWithShape="1">
+              <a:gsLst>
+                <a:gs pos="0">
+                  <a:schemeClr val="accent1">
+                    <a:satMod val="103000"/>
+                    <a:lumMod val="102000"/>
+                    <a:tint val="94000"/>
+                  </a:schemeClr>
+                </a:gs>
+                <a:gs pos="50000">
+                  <a:schemeClr val="accent1">
+                    <a:satMod val="110000"/>
+                    <a:lumMod val="100000"/>
+                    <a:shade val="100000"/>
+                  </a:schemeClr>
+                </a:gs>
+                <a:gs pos="100000">
+                  <a:schemeClr val="accent1">
+                    <a:lumMod val="99000"/>
+                    <a:satMod val="120000"/>
+                    <a:shade val="78000"/>
+                  </a:schemeClr>
+                </a:gs>
+              </a:gsLst>
+              <a:lin ang="5400000" scaled="0"/>
+            </a:gradFill>
+            <a:ln w="9525">
+              <a:solidFill>
+                <a:schemeClr val="accent1"/>
+              </a:solidFill>
+              <a:round/>
+            </a:ln>
+            <a:effectLst>
+              <a:outerShdw blurRad="57150" dist="19050" dir="5400000" algn="ctr" rotWithShape="0">
+                <a:srgbClr val="000000">
+                  <a:alpha val="63000"/>
+                </a:srgbClr>
+              </a:outerShdw>
+            </a:effectLst>
+          </c:spPr>
+        </c:marker>
+        <c:dLbl>
+          <c:idx val="0"/>
+          <c:showLegendKey val="0"/>
+          <c:showVal val="0"/>
+          <c:showCatName val="0"/>
+          <c:showSerName val="0"/>
+          <c:showPercent val="0"/>
+          <c:showBubbleSize val="0"/>
+          <c:extLst>
+            <c:ext xmlns:c15="http://schemas.microsoft.com/office/drawing/2012/chart" uri="{CE6537A1-D6FC-4f65-9D91-7224C49458BB}"/>
+          </c:extLst>
+        </c:dLbl>
+      </c:pivotFmt>
+      <c:pivotFmt>
+        <c:idx val="2"/>
+        <c:dLbl>
+          <c:idx val="0"/>
+          <c:showLegendKey val="0"/>
+          <c:showVal val="0"/>
+          <c:showCatName val="0"/>
+          <c:showSerName val="0"/>
+          <c:showPercent val="0"/>
+          <c:showBubbleSize val="0"/>
+          <c:extLst>
+            <c:ext xmlns:c15="http://schemas.microsoft.com/office/drawing/2012/chart" uri="{CE6537A1-D6FC-4f65-9D91-7224C49458BB}"/>
+          </c:extLst>
+        </c:dLbl>
+      </c:pivotFmt>
+      <c:pivotFmt>
+        <c:idx val="3"/>
+        <c:dLbl>
+          <c:idx val="0"/>
+          <c:showLegendKey val="0"/>
+          <c:showVal val="0"/>
+          <c:showCatName val="0"/>
+          <c:showSerName val="0"/>
+          <c:showPercent val="0"/>
+          <c:showBubbleSize val="0"/>
+          <c:extLst>
+            <c:ext xmlns:c15="http://schemas.microsoft.com/office/drawing/2012/chart" uri="{CE6537A1-D6FC-4f65-9D91-7224C49458BB}"/>
+          </c:extLst>
+        </c:dLbl>
+      </c:pivotFmt>
+      <c:pivotFmt>
+        <c:idx val="4"/>
+        <c:dLbl>
+          <c:idx val="0"/>
+          <c:showLegendKey val="0"/>
+          <c:showVal val="0"/>
+          <c:showCatName val="0"/>
+          <c:showSerName val="0"/>
+          <c:showPercent val="0"/>
+          <c:showBubbleSize val="0"/>
+          <c:extLst>
+            <c:ext xmlns:c15="http://schemas.microsoft.com/office/drawing/2012/chart" uri="{CE6537A1-D6FC-4f65-9D91-7224C49458BB}"/>
+          </c:extLst>
+        </c:dLbl>
+      </c:pivotFmt>
+      <c:pivotFmt>
+        <c:idx val="5"/>
+        <c:dLbl>
+          <c:idx val="0"/>
+          <c:showLegendKey val="0"/>
+          <c:showVal val="0"/>
+          <c:showCatName val="0"/>
+          <c:showSerName val="0"/>
+          <c:showPercent val="0"/>
+          <c:showBubbleSize val="0"/>
+          <c:extLst>
+            <c:ext xmlns:c15="http://schemas.microsoft.com/office/drawing/2012/chart" uri="{CE6537A1-D6FC-4f65-9D91-7224C49458BB}"/>
+          </c:extLst>
+        </c:dLbl>
+      </c:pivotFmt>
+      <c:pivotFmt>
+        <c:idx val="6"/>
+        <c:spPr>
+          <a:gradFill rotWithShape="1">
+            <a:gsLst>
+              <a:gs pos="0">
+                <a:schemeClr val="accent1">
+                  <a:satMod val="103000"/>
+                  <a:lumMod val="102000"/>
+                  <a:tint val="94000"/>
+                </a:schemeClr>
+              </a:gs>
+              <a:gs pos="50000">
+                <a:schemeClr val="accent1">
+                  <a:satMod val="110000"/>
+                  <a:lumMod val="100000"/>
+                  <a:shade val="100000"/>
+                </a:schemeClr>
+              </a:gs>
+              <a:gs pos="100000">
+                <a:schemeClr val="accent1">
+                  <a:lumMod val="99000"/>
+                  <a:satMod val="120000"/>
+                  <a:shade val="78000"/>
+                </a:schemeClr>
+              </a:gs>
+            </a:gsLst>
+            <a:lin ang="5400000" scaled="0"/>
+          </a:gradFill>
+          <a:ln>
+            <a:noFill/>
+          </a:ln>
+          <a:effectLst>
+            <a:outerShdw blurRad="57150" dist="19050" dir="5400000" algn="ctr" rotWithShape="0">
+              <a:srgbClr val="000000">
+                <a:alpha val="63000"/>
+              </a:srgbClr>
+            </a:outerShdw>
+          </a:effectLst>
+        </c:spPr>
+        <c:marker>
+          <c:spPr>
+            <a:gradFill rotWithShape="1">
+              <a:gsLst>
+                <a:gs pos="0">
+                  <a:schemeClr val="accent1">
+                    <a:satMod val="103000"/>
+                    <a:lumMod val="102000"/>
+                    <a:tint val="94000"/>
+                  </a:schemeClr>
+                </a:gs>
+                <a:gs pos="50000">
+                  <a:schemeClr val="accent1">
+                    <a:satMod val="110000"/>
+                    <a:lumMod val="100000"/>
+                    <a:shade val="100000"/>
+                  </a:schemeClr>
+                </a:gs>
+                <a:gs pos="100000">
+                  <a:schemeClr val="accent1">
+                    <a:lumMod val="99000"/>
+                    <a:satMod val="120000"/>
+                    <a:shade val="78000"/>
+                  </a:schemeClr>
+                </a:gs>
+              </a:gsLst>
+              <a:lin ang="5400000" scaled="0"/>
+            </a:gradFill>
+            <a:ln w="9525">
+              <a:solidFill>
+                <a:schemeClr val="accent1"/>
+              </a:solidFill>
+              <a:round/>
+            </a:ln>
+            <a:effectLst>
+              <a:outerShdw blurRad="57150" dist="19050" dir="5400000" algn="ctr" rotWithShape="0">
+                <a:srgbClr val="000000">
+                  <a:alpha val="63000"/>
+                </a:srgbClr>
+              </a:outerShdw>
+            </a:effectLst>
+          </c:spPr>
+        </c:marker>
+        <c:dLbl>
+          <c:idx val="0"/>
+          <c:showLegendKey val="0"/>
+          <c:showVal val="0"/>
+          <c:showCatName val="0"/>
+          <c:showSerName val="0"/>
+          <c:showPercent val="0"/>
+          <c:showBubbleSize val="0"/>
+          <c:extLst>
+            <c:ext xmlns:c15="http://schemas.microsoft.com/office/drawing/2012/chart" uri="{CE6537A1-D6FC-4f65-9D91-7224C49458BB}"/>
+          </c:extLst>
+        </c:dLbl>
+      </c:pivotFmt>
+      <c:pivotFmt>
+        <c:idx val="7"/>
+        <c:spPr>
+          <a:gradFill rotWithShape="1">
+            <a:gsLst>
+              <a:gs pos="0">
+                <a:schemeClr val="accent1">
+                  <a:satMod val="103000"/>
+                  <a:lumMod val="102000"/>
+                  <a:tint val="94000"/>
+                </a:schemeClr>
+              </a:gs>
+              <a:gs pos="50000">
+                <a:schemeClr val="accent1">
+                  <a:satMod val="110000"/>
+                  <a:lumMod val="100000"/>
+                  <a:shade val="100000"/>
+                </a:schemeClr>
+              </a:gs>
+              <a:gs pos="100000">
+                <a:schemeClr val="accent1">
+                  <a:lumMod val="99000"/>
+                  <a:satMod val="120000"/>
+                  <a:shade val="78000"/>
+                </a:schemeClr>
+              </a:gs>
+            </a:gsLst>
+            <a:lin ang="5400000" scaled="0"/>
+          </a:gradFill>
+          <a:ln>
+            <a:noFill/>
+          </a:ln>
+          <a:effectLst>
+            <a:outerShdw blurRad="57150" dist="19050" dir="5400000" algn="ctr" rotWithShape="0">
+              <a:srgbClr val="000000">
+                <a:alpha val="63000"/>
+              </a:srgbClr>
+            </a:outerShdw>
+          </a:effectLst>
+        </c:spPr>
+        <c:marker>
+          <c:symbol val="none"/>
+        </c:marker>
+        <c:dLbl>
+          <c:idx val="0"/>
+          <c:spPr>
+            <a:noFill/>
+            <a:ln>
+              <a:noFill/>
+            </a:ln>
+            <a:effectLst/>
+          </c:spPr>
+          <c:txPr>
+            <a:bodyPr rot="0" spcFirstLastPara="1" vertOverflow="ellipsis" vert="horz" wrap="square" lIns="38100" tIns="19050" rIns="38100" bIns="19050" anchor="ctr" anchorCtr="1">
+              <a:spAutoFit/>
+            </a:bodyPr>
+            <a:lstStyle/>
+            <a:p>
+              <a:pPr>
+                <a:defRPr sz="900" b="0" i="0" u="none" strike="noStrike" kern="1200" baseline="0">
+                  <a:solidFill>
+                    <a:schemeClr val="lt1">
+                      <a:lumMod val="85000"/>
+                    </a:schemeClr>
+                  </a:solidFill>
+                  <a:latin typeface="+mn-lt"/>
+                  <a:ea typeface="+mn-ea"/>
+                  <a:cs typeface="+mn-cs"/>
+                </a:defRPr>
+              </a:pPr>
+              <a:endParaRPr lang="en-US"/>
+            </a:p>
+          </c:txPr>
+          <c:showLegendKey val="0"/>
+          <c:showVal val="0"/>
+          <c:showCatName val="0"/>
+          <c:showSerName val="0"/>
+          <c:showPercent val="0"/>
+          <c:showBubbleSize val="0"/>
+          <c:extLst>
+            <c:ext xmlns:c15="http://schemas.microsoft.com/office/drawing/2012/chart" uri="{CE6537A1-D6FC-4f65-9D91-7224C49458BB}"/>
+          </c:extLst>
+        </c:dLbl>
+      </c:pivotFmt>
+      <c:pivotFmt>
+        <c:idx val="8"/>
+        <c:spPr>
+          <a:gradFill rotWithShape="1">
+            <a:gsLst>
+              <a:gs pos="0">
+                <a:schemeClr val="accent1">
+                  <a:satMod val="103000"/>
+                  <a:lumMod val="102000"/>
+                  <a:tint val="94000"/>
+                </a:schemeClr>
+              </a:gs>
+              <a:gs pos="50000">
+                <a:schemeClr val="accent1">
+                  <a:satMod val="110000"/>
+                  <a:lumMod val="100000"/>
+                  <a:shade val="100000"/>
+                </a:schemeClr>
+              </a:gs>
+              <a:gs pos="100000">
+                <a:schemeClr val="accent1">
+                  <a:lumMod val="99000"/>
+                  <a:satMod val="120000"/>
+                  <a:shade val="78000"/>
+                </a:schemeClr>
+              </a:gs>
+            </a:gsLst>
+            <a:lin ang="5400000" scaled="0"/>
+          </a:gradFill>
+          <a:ln>
+            <a:noFill/>
+          </a:ln>
+          <a:effectLst>
+            <a:outerShdw blurRad="57150" dist="19050" dir="5400000" algn="ctr" rotWithShape="0">
+              <a:srgbClr val="000000">
+                <a:alpha val="63000"/>
+              </a:srgbClr>
+            </a:outerShdw>
+          </a:effectLst>
+        </c:spPr>
+        <c:marker>
+          <c:symbol val="none"/>
+        </c:marker>
+        <c:dLbl>
+          <c:idx val="0"/>
+          <c:spPr>
+            <a:noFill/>
+            <a:ln>
+              <a:noFill/>
+            </a:ln>
+            <a:effectLst/>
+          </c:spPr>
+          <c:txPr>
+            <a:bodyPr rot="0" spcFirstLastPara="1" vertOverflow="ellipsis" vert="horz" wrap="square" lIns="38100" tIns="19050" rIns="38100" bIns="19050" anchor="ctr" anchorCtr="1">
+              <a:spAutoFit/>
+            </a:bodyPr>
+            <a:lstStyle/>
+            <a:p>
+              <a:pPr>
+                <a:defRPr sz="900" b="0" i="0" u="none" strike="noStrike" kern="1200" baseline="0">
+                  <a:solidFill>
+                    <a:schemeClr val="lt1">
+                      <a:lumMod val="85000"/>
+                    </a:schemeClr>
+                  </a:solidFill>
+                  <a:latin typeface="+mn-lt"/>
+                  <a:ea typeface="+mn-ea"/>
+                  <a:cs typeface="+mn-cs"/>
+                </a:defRPr>
+              </a:pPr>
+              <a:endParaRPr lang="en-US"/>
+            </a:p>
+          </c:txPr>
+          <c:showLegendKey val="0"/>
+          <c:showVal val="0"/>
+          <c:showCatName val="0"/>
+          <c:showSerName val="0"/>
+          <c:showPercent val="0"/>
+          <c:showBubbleSize val="0"/>
+          <c:extLst>
+            <c:ext xmlns:c15="http://schemas.microsoft.com/office/drawing/2012/chart" uri="{CE6537A1-D6FC-4f65-9D91-7224C49458BB}"/>
+          </c:extLst>
+        </c:dLbl>
+      </c:pivotFmt>
+      <c:pivotFmt>
+        <c:idx val="9"/>
+        <c:spPr>
+          <a:gradFill rotWithShape="1">
+            <a:gsLst>
+              <a:gs pos="0">
+                <a:schemeClr val="accent1">
+                  <a:satMod val="103000"/>
+                  <a:lumMod val="102000"/>
+                  <a:tint val="94000"/>
+                </a:schemeClr>
+              </a:gs>
+              <a:gs pos="50000">
+                <a:schemeClr val="accent1">
+                  <a:satMod val="110000"/>
+                  <a:lumMod val="100000"/>
+                  <a:shade val="100000"/>
+                </a:schemeClr>
+              </a:gs>
+              <a:gs pos="100000">
+                <a:schemeClr val="accent1">
+                  <a:lumMod val="99000"/>
+                  <a:satMod val="120000"/>
+                  <a:shade val="78000"/>
+                </a:schemeClr>
+              </a:gs>
+            </a:gsLst>
+            <a:lin ang="5400000" scaled="0"/>
+          </a:gradFill>
+          <a:ln>
+            <a:noFill/>
+          </a:ln>
+          <a:effectLst>
+            <a:outerShdw blurRad="57150" dist="19050" dir="5400000" algn="ctr" rotWithShape="0">
+              <a:srgbClr val="000000">
+                <a:alpha val="63000"/>
+              </a:srgbClr>
+            </a:outerShdw>
+          </a:effectLst>
+        </c:spPr>
+        <c:marker>
+          <c:symbol val="none"/>
+        </c:marker>
+        <c:dLbl>
+          <c:idx val="0"/>
+          <c:spPr>
+            <a:noFill/>
+            <a:ln>
+              <a:noFill/>
+            </a:ln>
+            <a:effectLst/>
+          </c:spPr>
+          <c:txPr>
+            <a:bodyPr rot="0" spcFirstLastPara="1" vertOverflow="ellipsis" vert="horz" wrap="square" lIns="38100" tIns="19050" rIns="38100" bIns="19050" anchor="ctr" anchorCtr="1">
+              <a:spAutoFit/>
+            </a:bodyPr>
+            <a:lstStyle/>
+            <a:p>
+              <a:pPr>
+                <a:defRPr sz="900" b="0" i="0" u="none" strike="noStrike" kern="1200" baseline="0">
+                  <a:solidFill>
+                    <a:schemeClr val="lt1">
+                      <a:lumMod val="85000"/>
+                    </a:schemeClr>
+                  </a:solidFill>
+                  <a:latin typeface="+mn-lt"/>
+                  <a:ea typeface="+mn-ea"/>
+                  <a:cs typeface="+mn-cs"/>
+                </a:defRPr>
+              </a:pPr>
+              <a:endParaRPr lang="en-US"/>
+            </a:p>
+          </c:txPr>
+          <c:showLegendKey val="0"/>
+          <c:showVal val="0"/>
+          <c:showCatName val="0"/>
+          <c:showSerName val="0"/>
+          <c:showPercent val="0"/>
+          <c:showBubbleSize val="0"/>
+          <c:extLst>
+            <c:ext xmlns:c15="http://schemas.microsoft.com/office/drawing/2012/chart" uri="{CE6537A1-D6FC-4f65-9D91-7224C49458BB}"/>
+          </c:extLst>
+        </c:dLbl>
+      </c:pivotFmt>
+      <c:pivotFmt>
+        <c:idx val="10"/>
+        <c:spPr>
+          <a:gradFill rotWithShape="1">
+            <a:gsLst>
+              <a:gs pos="0">
+                <a:schemeClr val="accent1">
+                  <a:satMod val="103000"/>
+                  <a:lumMod val="102000"/>
+                  <a:tint val="94000"/>
+                </a:schemeClr>
+              </a:gs>
+              <a:gs pos="50000">
+                <a:schemeClr val="accent1">
+                  <a:satMod val="110000"/>
+                  <a:lumMod val="100000"/>
+                  <a:shade val="100000"/>
+                </a:schemeClr>
+              </a:gs>
+              <a:gs pos="100000">
+                <a:schemeClr val="accent1">
+                  <a:lumMod val="99000"/>
+                  <a:satMod val="120000"/>
+                  <a:shade val="78000"/>
+                </a:schemeClr>
+              </a:gs>
+            </a:gsLst>
+            <a:lin ang="5400000" scaled="0"/>
+          </a:gradFill>
+          <a:ln>
+            <a:noFill/>
+          </a:ln>
+          <a:effectLst>
+            <a:outerShdw blurRad="57150" dist="19050" dir="5400000" algn="ctr" rotWithShape="0">
+              <a:srgbClr val="000000">
+                <a:alpha val="63000"/>
+              </a:srgbClr>
+            </a:outerShdw>
+          </a:effectLst>
+        </c:spPr>
+        <c:marker>
+          <c:symbol val="none"/>
+        </c:marker>
+        <c:dLbl>
+          <c:idx val="0"/>
+          <c:showLegendKey val="0"/>
+          <c:showVal val="0"/>
+          <c:showCatName val="0"/>
+          <c:showSerName val="0"/>
+          <c:showPercent val="0"/>
+          <c:showBubbleSize val="0"/>
+          <c:extLst>
+            <c:ext xmlns:c15="http://schemas.microsoft.com/office/drawing/2012/chart" uri="{CE6537A1-D6FC-4f65-9D91-7224C49458BB}"/>
+          </c:extLst>
+        </c:dLbl>
+      </c:pivotFmt>
+      <c:pivotFmt>
+        <c:idx val="11"/>
+        <c:spPr>
+          <a:gradFill rotWithShape="1">
+            <a:gsLst>
+              <a:gs pos="0">
+                <a:schemeClr val="accent1">
+                  <a:satMod val="103000"/>
+                  <a:lumMod val="102000"/>
+                  <a:tint val="94000"/>
+                </a:schemeClr>
+              </a:gs>
+              <a:gs pos="50000">
+                <a:schemeClr val="accent1">
+                  <a:satMod val="110000"/>
+                  <a:lumMod val="100000"/>
+                  <a:shade val="100000"/>
+                </a:schemeClr>
+              </a:gs>
+              <a:gs pos="100000">
+                <a:schemeClr val="accent1">
+                  <a:lumMod val="99000"/>
+                  <a:satMod val="120000"/>
+                  <a:shade val="78000"/>
+                </a:schemeClr>
+              </a:gs>
+            </a:gsLst>
+            <a:lin ang="5400000" scaled="0"/>
+          </a:gradFill>
+          <a:ln>
+            <a:noFill/>
+          </a:ln>
+          <a:effectLst>
+            <a:outerShdw blurRad="57150" dist="19050" dir="5400000" algn="ctr" rotWithShape="0">
+              <a:srgbClr val="000000">
+                <a:alpha val="63000"/>
+              </a:srgbClr>
+            </a:outerShdw>
+          </a:effectLst>
+        </c:spPr>
+        <c:marker>
+          <c:symbol val="none"/>
+        </c:marker>
+        <c:dLbl>
+          <c:idx val="0"/>
+          <c:showLegendKey val="0"/>
+          <c:showVal val="0"/>
+          <c:showCatName val="0"/>
+          <c:showSerName val="0"/>
+          <c:showPercent val="0"/>
+          <c:showBubbleSize val="0"/>
+          <c:extLst>
+            <c:ext xmlns:c15="http://schemas.microsoft.com/office/drawing/2012/chart" uri="{CE6537A1-D6FC-4f65-9D91-7224C49458BB}"/>
+          </c:extLst>
+        </c:dLbl>
+      </c:pivotFmt>
+      <c:pivotFmt>
+        <c:idx val="12"/>
+        <c:spPr>
+          <a:gradFill rotWithShape="1">
+            <a:gsLst>
+              <a:gs pos="0">
+                <a:schemeClr val="accent1">
+                  <a:satMod val="103000"/>
+                  <a:lumMod val="102000"/>
+                  <a:tint val="94000"/>
+                </a:schemeClr>
+              </a:gs>
+              <a:gs pos="50000">
+                <a:schemeClr val="accent1">
+                  <a:satMod val="110000"/>
+                  <a:lumMod val="100000"/>
+                  <a:shade val="100000"/>
+                </a:schemeClr>
+              </a:gs>
+              <a:gs pos="100000">
+                <a:schemeClr val="accent1">
+                  <a:lumMod val="99000"/>
+                  <a:satMod val="120000"/>
+                  <a:shade val="78000"/>
+                </a:schemeClr>
+              </a:gs>
+            </a:gsLst>
+            <a:lin ang="5400000" scaled="0"/>
+          </a:gradFill>
+          <a:ln>
+            <a:noFill/>
+          </a:ln>
+          <a:effectLst>
+            <a:outerShdw blurRad="57150" dist="19050" dir="5400000" algn="ctr" rotWithShape="0">
+              <a:srgbClr val="000000">
+                <a:alpha val="63000"/>
+              </a:srgbClr>
+            </a:outerShdw>
+          </a:effectLst>
+        </c:spPr>
+        <c:marker>
+          <c:symbol val="none"/>
+        </c:marker>
+        <c:dLbl>
+          <c:idx val="0"/>
+          <c:showLegendKey val="0"/>
+          <c:showVal val="0"/>
+          <c:showCatName val="0"/>
+          <c:showSerName val="0"/>
+          <c:showPercent val="0"/>
+          <c:showBubbleSize val="0"/>
+          <c:extLst>
+            <c:ext xmlns:c15="http://schemas.microsoft.com/office/drawing/2012/chart" uri="{CE6537A1-D6FC-4f65-9D91-7224C49458BB}"/>
+          </c:extLst>
+        </c:dLbl>
+      </c:pivotFmt>
+      <c:pivotFmt>
+        <c:idx val="13"/>
+        <c:spPr>
+          <a:gradFill rotWithShape="1">
+            <a:gsLst>
+              <a:gs pos="0">
+                <a:schemeClr val="accent1">
+                  <a:satMod val="103000"/>
+                  <a:lumMod val="102000"/>
+                  <a:tint val="94000"/>
+                </a:schemeClr>
+              </a:gs>
+              <a:gs pos="50000">
+                <a:schemeClr val="accent1">
+                  <a:satMod val="110000"/>
+                  <a:lumMod val="100000"/>
+                  <a:shade val="100000"/>
+                </a:schemeClr>
+              </a:gs>
+              <a:gs pos="100000">
+                <a:schemeClr val="accent1">
+                  <a:lumMod val="99000"/>
+                  <a:satMod val="120000"/>
+                  <a:shade val="78000"/>
+                </a:schemeClr>
+              </a:gs>
+            </a:gsLst>
+            <a:lin ang="5400000" scaled="0"/>
+          </a:gradFill>
+          <a:ln>
+            <a:noFill/>
+          </a:ln>
+          <a:effectLst>
+            <a:outerShdw blurRad="57150" dist="19050" dir="5400000" algn="ctr" rotWithShape="0">
+              <a:srgbClr val="000000">
+                <a:alpha val="63000"/>
+              </a:srgbClr>
+            </a:outerShdw>
+          </a:effectLst>
+        </c:spPr>
+        <c:marker>
+          <c:symbol val="none"/>
+        </c:marker>
+        <c:dLbl>
+          <c:idx val="0"/>
+          <c:showLegendKey val="0"/>
+          <c:showVal val="0"/>
+          <c:showCatName val="0"/>
+          <c:showSerName val="0"/>
+          <c:showPercent val="0"/>
+          <c:showBubbleSize val="0"/>
+          <c:extLst>
+            <c:ext xmlns:c15="http://schemas.microsoft.com/office/drawing/2012/chart" uri="{CE6537A1-D6FC-4f65-9D91-7224C49458BB}"/>
+          </c:extLst>
+        </c:dLbl>
+      </c:pivotFmt>
+      <c:pivotFmt>
+        <c:idx val="14"/>
+        <c:spPr>
+          <a:gradFill rotWithShape="1">
+            <a:gsLst>
+              <a:gs pos="0">
+                <a:schemeClr val="accent1">
+                  <a:satMod val="103000"/>
+                  <a:lumMod val="102000"/>
+                  <a:tint val="94000"/>
+                </a:schemeClr>
+              </a:gs>
+              <a:gs pos="50000">
+                <a:schemeClr val="accent1">
+                  <a:satMod val="110000"/>
+                  <a:lumMod val="100000"/>
+                  <a:shade val="100000"/>
+                </a:schemeClr>
+              </a:gs>
+              <a:gs pos="100000">
+                <a:schemeClr val="accent1">
+                  <a:lumMod val="99000"/>
+                  <a:satMod val="120000"/>
+                  <a:shade val="78000"/>
+                </a:schemeClr>
+              </a:gs>
+            </a:gsLst>
+            <a:lin ang="5400000" scaled="0"/>
+          </a:gradFill>
+          <a:ln>
+            <a:noFill/>
+          </a:ln>
+          <a:effectLst>
+            <a:outerShdw blurRad="57150" dist="19050" dir="5400000" algn="ctr" rotWithShape="0">
+              <a:srgbClr val="000000">
+                <a:alpha val="63000"/>
+              </a:srgbClr>
+            </a:outerShdw>
+          </a:effectLst>
+        </c:spPr>
+        <c:marker>
+          <c:symbol val="none"/>
+        </c:marker>
+        <c:dLbl>
+          <c:idx val="0"/>
+          <c:showLegendKey val="0"/>
+          <c:showVal val="0"/>
+          <c:showCatName val="0"/>
+          <c:showSerName val="0"/>
+          <c:showPercent val="0"/>
+          <c:showBubbleSize val="0"/>
+          <c:extLst>
+            <c:ext xmlns:c15="http://schemas.microsoft.com/office/drawing/2012/chart" uri="{CE6537A1-D6FC-4f65-9D91-7224C49458BB}"/>
+          </c:extLst>
+        </c:dLbl>
+      </c:pivotFmt>
+      <c:pivotFmt>
+        <c:idx val="15"/>
+        <c:spPr>
+          <a:gradFill rotWithShape="1">
+            <a:gsLst>
+              <a:gs pos="0">
+                <a:schemeClr val="accent1">
+                  <a:satMod val="103000"/>
+                  <a:lumMod val="102000"/>
+                  <a:tint val="94000"/>
+                </a:schemeClr>
+              </a:gs>
+              <a:gs pos="50000">
+                <a:schemeClr val="accent1">
+                  <a:satMod val="110000"/>
+                  <a:lumMod val="100000"/>
+                  <a:shade val="100000"/>
+                </a:schemeClr>
+              </a:gs>
+              <a:gs pos="100000">
+                <a:schemeClr val="accent1">
+                  <a:lumMod val="99000"/>
+                  <a:satMod val="120000"/>
+                  <a:shade val="78000"/>
+                </a:schemeClr>
+              </a:gs>
+            </a:gsLst>
+            <a:lin ang="5400000" scaled="0"/>
+          </a:gradFill>
+          <a:ln>
+            <a:noFill/>
+          </a:ln>
+          <a:effectLst>
+            <a:outerShdw blurRad="57150" dist="19050" dir="5400000" algn="ctr" rotWithShape="0">
+              <a:srgbClr val="000000">
+                <a:alpha val="63000"/>
+              </a:srgbClr>
+            </a:outerShdw>
+          </a:effectLst>
+        </c:spPr>
+        <c:marker>
+          <c:symbol val="none"/>
+        </c:marker>
+        <c:dLbl>
+          <c:idx val="0"/>
+          <c:showLegendKey val="0"/>
+          <c:showVal val="0"/>
+          <c:showCatName val="0"/>
+          <c:showSerName val="0"/>
+          <c:showPercent val="0"/>
+          <c:showBubbleSize val="0"/>
+          <c:extLst>
+            <c:ext xmlns:c15="http://schemas.microsoft.com/office/drawing/2012/chart" uri="{CE6537A1-D6FC-4f65-9D91-7224C49458BB}"/>
+          </c:extLst>
+        </c:dLbl>
+      </c:pivotFmt>
+      <c:pivotFmt>
+        <c:idx val="16"/>
+        <c:spPr>
+          <a:gradFill rotWithShape="1">
+            <a:gsLst>
+              <a:gs pos="0">
+                <a:schemeClr val="accent1">
+                  <a:satMod val="103000"/>
+                  <a:lumMod val="102000"/>
+                  <a:tint val="94000"/>
+                </a:schemeClr>
+              </a:gs>
+              <a:gs pos="50000">
+                <a:schemeClr val="accent1">
+                  <a:satMod val="110000"/>
+                  <a:lumMod val="100000"/>
+                  <a:shade val="100000"/>
+                </a:schemeClr>
+              </a:gs>
+              <a:gs pos="100000">
+                <a:schemeClr val="accent1">
+                  <a:lumMod val="99000"/>
+                  <a:satMod val="120000"/>
+                  <a:shade val="78000"/>
+                </a:schemeClr>
+              </a:gs>
+            </a:gsLst>
+            <a:lin ang="5400000" scaled="0"/>
+          </a:gradFill>
+          <a:ln>
+            <a:noFill/>
+          </a:ln>
+          <a:effectLst>
+            <a:outerShdw blurRad="57150" dist="19050" dir="5400000" algn="ctr" rotWithShape="0">
+              <a:srgbClr val="000000">
+                <a:alpha val="63000"/>
+              </a:srgbClr>
+            </a:outerShdw>
+          </a:effectLst>
+        </c:spPr>
+        <c:marker>
+          <c:symbol val="none"/>
+        </c:marker>
+        <c:dLbl>
+          <c:idx val="0"/>
+          <c:spPr>
+            <a:noFill/>
+            <a:ln>
+              <a:noFill/>
+            </a:ln>
+            <a:effectLst/>
+          </c:spPr>
+          <c:txPr>
+            <a:bodyPr rot="0" spcFirstLastPara="1" vertOverflow="ellipsis" vert="horz" wrap="square" lIns="38100" tIns="19050" rIns="38100" bIns="19050" anchor="ctr" anchorCtr="1">
+              <a:spAutoFit/>
+            </a:bodyPr>
+            <a:lstStyle/>
+            <a:p>
+              <a:pPr>
+                <a:defRPr sz="900" b="0" i="0" u="none" strike="noStrike" kern="1200" baseline="0">
+                  <a:solidFill>
+                    <a:schemeClr val="lt1">
+                      <a:lumMod val="85000"/>
+                    </a:schemeClr>
+                  </a:solidFill>
+                  <a:latin typeface="+mn-lt"/>
+                  <a:ea typeface="+mn-ea"/>
+                  <a:cs typeface="+mn-cs"/>
+                </a:defRPr>
+              </a:pPr>
+              <a:endParaRPr lang="en-US"/>
+            </a:p>
+          </c:txPr>
+          <c:showLegendKey val="0"/>
+          <c:showVal val="0"/>
+          <c:showCatName val="0"/>
+          <c:showSerName val="0"/>
+          <c:showPercent val="0"/>
+          <c:showBubbleSize val="0"/>
+          <c:extLst>
+            <c:ext xmlns:c15="http://schemas.microsoft.com/office/drawing/2012/chart" uri="{CE6537A1-D6FC-4f65-9D91-7224C49458BB}"/>
+          </c:extLst>
+        </c:dLbl>
+      </c:pivotFmt>
+      <c:pivotFmt>
+        <c:idx val="17"/>
+        <c:spPr>
+          <a:gradFill rotWithShape="1">
+            <a:gsLst>
+              <a:gs pos="0">
+                <a:schemeClr val="accent1">
+                  <a:satMod val="103000"/>
+                  <a:lumMod val="102000"/>
+                  <a:tint val="94000"/>
+                </a:schemeClr>
+              </a:gs>
+              <a:gs pos="50000">
+                <a:schemeClr val="accent1">
+                  <a:satMod val="110000"/>
+                  <a:lumMod val="100000"/>
+                  <a:shade val="100000"/>
+                </a:schemeClr>
+              </a:gs>
+              <a:gs pos="100000">
+                <a:schemeClr val="accent1">
+                  <a:lumMod val="99000"/>
+                  <a:satMod val="120000"/>
+                  <a:shade val="78000"/>
+                </a:schemeClr>
+              </a:gs>
+            </a:gsLst>
+            <a:lin ang="5400000" scaled="0"/>
+          </a:gradFill>
+          <a:ln>
+            <a:noFill/>
+          </a:ln>
+          <a:effectLst>
+            <a:outerShdw blurRad="57150" dist="19050" dir="5400000" algn="ctr" rotWithShape="0">
+              <a:srgbClr val="000000">
+                <a:alpha val="63000"/>
+              </a:srgbClr>
+            </a:outerShdw>
+          </a:effectLst>
+        </c:spPr>
+        <c:marker>
+          <c:symbol val="none"/>
+        </c:marker>
+        <c:dLbl>
+          <c:idx val="0"/>
+          <c:spPr>
+            <a:noFill/>
+            <a:ln>
+              <a:noFill/>
+            </a:ln>
+            <a:effectLst/>
+          </c:spPr>
+          <c:txPr>
+            <a:bodyPr rot="0" spcFirstLastPara="1" vertOverflow="ellipsis" vert="horz" wrap="square" lIns="38100" tIns="19050" rIns="38100" bIns="19050" anchor="ctr" anchorCtr="1">
+              <a:spAutoFit/>
+            </a:bodyPr>
+            <a:lstStyle/>
+            <a:p>
+              <a:pPr>
+                <a:defRPr sz="900" b="0" i="0" u="none" strike="noStrike" kern="1200" baseline="0">
+                  <a:solidFill>
+                    <a:schemeClr val="lt1">
+                      <a:lumMod val="85000"/>
+                    </a:schemeClr>
+                  </a:solidFill>
+                  <a:latin typeface="+mn-lt"/>
+                  <a:ea typeface="+mn-ea"/>
+                  <a:cs typeface="+mn-cs"/>
+                </a:defRPr>
+              </a:pPr>
+              <a:endParaRPr lang="en-US"/>
+            </a:p>
+          </c:txPr>
+          <c:showLegendKey val="0"/>
+          <c:showVal val="0"/>
+          <c:showCatName val="0"/>
+          <c:showSerName val="0"/>
+          <c:showPercent val="0"/>
+          <c:showBubbleSize val="0"/>
+          <c:extLst>
+            <c:ext xmlns:c15="http://schemas.microsoft.com/office/drawing/2012/chart" uri="{CE6537A1-D6FC-4f65-9D91-7224C49458BB}"/>
+          </c:extLst>
+        </c:dLbl>
+      </c:pivotFmt>
+      <c:pivotFmt>
+        <c:idx val="18"/>
+        <c:spPr>
+          <a:gradFill rotWithShape="1">
+            <a:gsLst>
+              <a:gs pos="0">
+                <a:schemeClr val="accent1">
+                  <a:satMod val="103000"/>
+                  <a:lumMod val="102000"/>
+                  <a:tint val="94000"/>
+                </a:schemeClr>
+              </a:gs>
+              <a:gs pos="50000">
+                <a:schemeClr val="accent1">
+                  <a:satMod val="110000"/>
+                  <a:lumMod val="100000"/>
+                  <a:shade val="100000"/>
+                </a:schemeClr>
+              </a:gs>
+              <a:gs pos="100000">
+                <a:schemeClr val="accent1">
+                  <a:lumMod val="99000"/>
+                  <a:satMod val="120000"/>
+                  <a:shade val="78000"/>
+                </a:schemeClr>
+              </a:gs>
+            </a:gsLst>
+            <a:lin ang="5400000" scaled="0"/>
+          </a:gradFill>
+          <a:ln>
+            <a:noFill/>
+          </a:ln>
+          <a:effectLst>
+            <a:outerShdw blurRad="57150" dist="19050" dir="5400000" algn="ctr" rotWithShape="0">
+              <a:srgbClr val="000000">
+                <a:alpha val="63000"/>
+              </a:srgbClr>
+            </a:outerShdw>
+          </a:effectLst>
+        </c:spPr>
+        <c:marker>
+          <c:symbol val="none"/>
+        </c:marker>
+        <c:dLbl>
+          <c:idx val="0"/>
+          <c:spPr>
+            <a:noFill/>
+            <a:ln>
+              <a:noFill/>
+            </a:ln>
+            <a:effectLst/>
+          </c:spPr>
+          <c:txPr>
+            <a:bodyPr rot="0" spcFirstLastPara="1" vertOverflow="ellipsis" vert="horz" wrap="square" lIns="38100" tIns="19050" rIns="38100" bIns="19050" anchor="ctr" anchorCtr="1">
+              <a:spAutoFit/>
+            </a:bodyPr>
+            <a:lstStyle/>
+            <a:p>
+              <a:pPr>
+                <a:defRPr sz="900" b="0" i="0" u="none" strike="noStrike" kern="1200" baseline="0">
+                  <a:solidFill>
+                    <a:schemeClr val="lt1">
+                      <a:lumMod val="85000"/>
+                    </a:schemeClr>
+                  </a:solidFill>
+                  <a:latin typeface="+mn-lt"/>
+                  <a:ea typeface="+mn-ea"/>
+                  <a:cs typeface="+mn-cs"/>
+                </a:defRPr>
+              </a:pPr>
+              <a:endParaRPr lang="en-US"/>
+            </a:p>
+          </c:txPr>
+          <c:showLegendKey val="0"/>
+          <c:showVal val="0"/>
+          <c:showCatName val="0"/>
+          <c:showSerName val="0"/>
+          <c:showPercent val="0"/>
+          <c:showBubbleSize val="0"/>
+          <c:extLst>
+            <c:ext xmlns:c15="http://schemas.microsoft.com/office/drawing/2012/chart" uri="{CE6537A1-D6FC-4f65-9D91-7224C49458BB}"/>
+          </c:extLst>
+        </c:dLbl>
+      </c:pivotFmt>
+      <c:pivotFmt>
+        <c:idx val="19"/>
+        <c:spPr>
+          <a:gradFill rotWithShape="1">
+            <a:gsLst>
+              <a:gs pos="0">
+                <a:schemeClr val="accent1">
+                  <a:satMod val="103000"/>
+                  <a:lumMod val="102000"/>
+                  <a:tint val="94000"/>
+                </a:schemeClr>
+              </a:gs>
+              <a:gs pos="50000">
+                <a:schemeClr val="accent1">
+                  <a:satMod val="110000"/>
+                  <a:lumMod val="100000"/>
+                  <a:shade val="100000"/>
+                </a:schemeClr>
+              </a:gs>
+              <a:gs pos="100000">
+                <a:schemeClr val="accent1">
+                  <a:lumMod val="99000"/>
+                  <a:satMod val="120000"/>
+                  <a:shade val="78000"/>
+                </a:schemeClr>
+              </a:gs>
+            </a:gsLst>
+            <a:lin ang="5400000" scaled="0"/>
+          </a:gradFill>
+          <a:ln>
+            <a:noFill/>
+          </a:ln>
+          <a:effectLst>
+            <a:outerShdw blurRad="57150" dist="19050" dir="5400000" algn="ctr" rotWithShape="0">
+              <a:srgbClr val="000000">
+                <a:alpha val="63000"/>
+              </a:srgbClr>
+            </a:outerShdw>
+          </a:effectLst>
+        </c:spPr>
+        <c:marker>
+          <c:symbol val="none"/>
+        </c:marker>
+        <c:dLbl>
+          <c:idx val="0"/>
+          <c:spPr>
+            <a:noFill/>
+            <a:ln>
+              <a:noFill/>
+            </a:ln>
+            <a:effectLst/>
+          </c:spPr>
+          <c:txPr>
+            <a:bodyPr rot="0" spcFirstLastPara="1" vertOverflow="ellipsis" vert="horz" wrap="square" lIns="38100" tIns="19050" rIns="38100" bIns="19050" anchor="ctr" anchorCtr="1">
+              <a:spAutoFit/>
+            </a:bodyPr>
+            <a:lstStyle/>
+            <a:p>
+              <a:pPr>
+                <a:defRPr sz="900" b="0" i="0" u="none" strike="noStrike" kern="1200" baseline="0">
+                  <a:solidFill>
+                    <a:schemeClr val="lt1">
+                      <a:lumMod val="85000"/>
+                    </a:schemeClr>
+                  </a:solidFill>
+                  <a:latin typeface="+mn-lt"/>
+                  <a:ea typeface="+mn-ea"/>
+                  <a:cs typeface="+mn-cs"/>
+                </a:defRPr>
+              </a:pPr>
+              <a:endParaRPr lang="en-US"/>
+            </a:p>
+          </c:txPr>
+          <c:showLegendKey val="0"/>
+          <c:showVal val="0"/>
+          <c:showCatName val="0"/>
+          <c:showSerName val="0"/>
+          <c:showPercent val="0"/>
+          <c:showBubbleSize val="0"/>
+          <c:extLst>
+            <c:ext xmlns:c15="http://schemas.microsoft.com/office/drawing/2012/chart" uri="{CE6537A1-D6FC-4f65-9D91-7224C49458BB}"/>
+          </c:extLst>
+        </c:dLbl>
+      </c:pivotFmt>
+      <c:pivotFmt>
+        <c:idx val="20"/>
+        <c:spPr>
+          <a:gradFill rotWithShape="1">
+            <a:gsLst>
+              <a:gs pos="0">
+                <a:schemeClr val="accent1">
+                  <a:satMod val="103000"/>
+                  <a:lumMod val="102000"/>
+                  <a:tint val="94000"/>
+                </a:schemeClr>
+              </a:gs>
+              <a:gs pos="50000">
+                <a:schemeClr val="accent1">
+                  <a:satMod val="110000"/>
+                  <a:lumMod val="100000"/>
+                  <a:shade val="100000"/>
+                </a:schemeClr>
+              </a:gs>
+              <a:gs pos="100000">
+                <a:schemeClr val="accent1">
+                  <a:lumMod val="99000"/>
+                  <a:satMod val="120000"/>
+                  <a:shade val="78000"/>
+                </a:schemeClr>
+              </a:gs>
+            </a:gsLst>
+            <a:lin ang="5400000" scaled="0"/>
+          </a:gradFill>
+          <a:ln>
+            <a:noFill/>
+          </a:ln>
+          <a:effectLst>
+            <a:outerShdw blurRad="57150" dist="19050" dir="5400000" algn="ctr" rotWithShape="0">
+              <a:srgbClr val="000000">
+                <a:alpha val="63000"/>
+              </a:srgbClr>
+            </a:outerShdw>
+          </a:effectLst>
+        </c:spPr>
+        <c:marker>
+          <c:symbol val="none"/>
+        </c:marker>
+        <c:dLbl>
+          <c:idx val="0"/>
+          <c:spPr>
+            <a:noFill/>
+            <a:ln>
+              <a:noFill/>
+            </a:ln>
+            <a:effectLst/>
+          </c:spPr>
+          <c:txPr>
+            <a:bodyPr rot="0" spcFirstLastPara="1" vertOverflow="ellipsis" vert="horz" wrap="square" lIns="38100" tIns="19050" rIns="38100" bIns="19050" anchor="ctr" anchorCtr="1">
+              <a:spAutoFit/>
+            </a:bodyPr>
+            <a:lstStyle/>
+            <a:p>
+              <a:pPr>
+                <a:defRPr sz="900" b="0" i="0" u="none" strike="noStrike" kern="1200" baseline="0">
+                  <a:solidFill>
+                    <a:schemeClr val="lt1">
+                      <a:lumMod val="85000"/>
+                    </a:schemeClr>
+                  </a:solidFill>
+                  <a:latin typeface="+mn-lt"/>
+                  <a:ea typeface="+mn-ea"/>
+                  <a:cs typeface="+mn-cs"/>
+                </a:defRPr>
+              </a:pPr>
+              <a:endParaRPr lang="en-US"/>
+            </a:p>
+          </c:txPr>
+          <c:showLegendKey val="0"/>
+          <c:showVal val="0"/>
+          <c:showCatName val="0"/>
+          <c:showSerName val="0"/>
+          <c:showPercent val="0"/>
+          <c:showBubbleSize val="0"/>
+          <c:extLst>
+            <c:ext xmlns:c15="http://schemas.microsoft.com/office/drawing/2012/chart" uri="{CE6537A1-D6FC-4f65-9D91-7224C49458BB}"/>
+          </c:extLst>
+        </c:dLbl>
+      </c:pivotFmt>
+      <c:pivotFmt>
+        <c:idx val="21"/>
+        <c:spPr>
+          <a:gradFill rotWithShape="1">
+            <a:gsLst>
+              <a:gs pos="0">
+                <a:schemeClr val="accent1">
+                  <a:satMod val="103000"/>
+                  <a:lumMod val="102000"/>
+                  <a:tint val="94000"/>
+                </a:schemeClr>
+              </a:gs>
+              <a:gs pos="50000">
+                <a:schemeClr val="accent1">
+                  <a:satMod val="110000"/>
+                  <a:lumMod val="100000"/>
+                  <a:shade val="100000"/>
+                </a:schemeClr>
+              </a:gs>
+              <a:gs pos="100000">
+                <a:schemeClr val="accent1">
+                  <a:lumMod val="99000"/>
+                  <a:satMod val="120000"/>
+                  <a:shade val="78000"/>
+                </a:schemeClr>
+              </a:gs>
+            </a:gsLst>
+            <a:lin ang="5400000" scaled="0"/>
+          </a:gradFill>
+          <a:ln>
+            <a:noFill/>
+          </a:ln>
+          <a:effectLst>
+            <a:outerShdw blurRad="57150" dist="19050" dir="5400000" algn="ctr" rotWithShape="0">
+              <a:srgbClr val="000000">
+                <a:alpha val="63000"/>
+              </a:srgbClr>
+            </a:outerShdw>
+          </a:effectLst>
+        </c:spPr>
+        <c:marker>
+          <c:symbol val="none"/>
+        </c:marker>
+        <c:dLbl>
+          <c:idx val="0"/>
+          <c:spPr>
+            <a:noFill/>
+            <a:ln>
+              <a:noFill/>
+            </a:ln>
+            <a:effectLst/>
+          </c:spPr>
+          <c:txPr>
+            <a:bodyPr rot="0" spcFirstLastPara="1" vertOverflow="ellipsis" vert="horz" wrap="square" lIns="38100" tIns="19050" rIns="38100" bIns="19050" anchor="ctr" anchorCtr="1">
+              <a:spAutoFit/>
+            </a:bodyPr>
+            <a:lstStyle/>
+            <a:p>
+              <a:pPr>
+                <a:defRPr sz="900" b="0" i="0" u="none" strike="noStrike" kern="1200" baseline="0">
+                  <a:solidFill>
+                    <a:schemeClr val="lt1">
+                      <a:lumMod val="85000"/>
+                    </a:schemeClr>
+                  </a:solidFill>
+                  <a:latin typeface="+mn-lt"/>
+                  <a:ea typeface="+mn-ea"/>
+                  <a:cs typeface="+mn-cs"/>
+                </a:defRPr>
+              </a:pPr>
+              <a:endParaRPr lang="en-US"/>
+            </a:p>
+          </c:txPr>
+          <c:showLegendKey val="0"/>
+          <c:showVal val="0"/>
+          <c:showCatName val="0"/>
+          <c:showSerName val="0"/>
+          <c:showPercent val="0"/>
+          <c:showBubbleSize val="0"/>
+          <c:extLst>
+            <c:ext xmlns:c15="http://schemas.microsoft.com/office/drawing/2012/chart" uri="{CE6537A1-D6FC-4f65-9D91-7224C49458BB}"/>
+          </c:extLst>
+        </c:dLbl>
+      </c:pivotFmt>
+      <c:pivotFmt>
+        <c:idx val="22"/>
+        <c:spPr>
+          <a:gradFill rotWithShape="1">
+            <a:gsLst>
+              <a:gs pos="0">
+                <a:schemeClr val="accent1">
+                  <a:satMod val="103000"/>
+                  <a:lumMod val="102000"/>
+                  <a:tint val="94000"/>
+                </a:schemeClr>
+              </a:gs>
+              <a:gs pos="50000">
+                <a:schemeClr val="accent1">
+                  <a:satMod val="110000"/>
+                  <a:lumMod val="100000"/>
+                  <a:shade val="100000"/>
+                </a:schemeClr>
+              </a:gs>
+              <a:gs pos="100000">
+                <a:schemeClr val="accent1">
+                  <a:lumMod val="99000"/>
+                  <a:satMod val="120000"/>
+                  <a:shade val="78000"/>
+                </a:schemeClr>
+              </a:gs>
+            </a:gsLst>
+            <a:lin ang="5400000" scaled="0"/>
+          </a:gradFill>
+          <a:ln>
+            <a:noFill/>
+          </a:ln>
+          <a:effectLst>
+            <a:outerShdw blurRad="57150" dist="19050" dir="5400000" algn="ctr" rotWithShape="0">
+              <a:srgbClr val="000000">
+                <a:alpha val="63000"/>
+              </a:srgbClr>
+            </a:outerShdw>
+          </a:effectLst>
+        </c:spPr>
+        <c:marker>
+          <c:symbol val="none"/>
+        </c:marker>
+        <c:dLbl>
+          <c:idx val="0"/>
+          <c:spPr>
+            <a:noFill/>
+            <a:ln>
+              <a:noFill/>
+            </a:ln>
+            <a:effectLst/>
+          </c:spPr>
+          <c:txPr>
+            <a:bodyPr rot="0" spcFirstLastPara="1" vertOverflow="ellipsis" vert="horz" wrap="square" lIns="38100" tIns="19050" rIns="38100" bIns="19050" anchor="ctr" anchorCtr="1">
+              <a:spAutoFit/>
+            </a:bodyPr>
+            <a:lstStyle/>
+            <a:p>
+              <a:pPr>
+                <a:defRPr sz="900" b="0" i="0" u="none" strike="noStrike" kern="1200" baseline="0">
+                  <a:solidFill>
+                    <a:schemeClr val="lt1">
+                      <a:lumMod val="85000"/>
+                    </a:schemeClr>
+                  </a:solidFill>
+                  <a:latin typeface="+mn-lt"/>
+                  <a:ea typeface="+mn-ea"/>
+                  <a:cs typeface="+mn-cs"/>
+                </a:defRPr>
+              </a:pPr>
+              <a:endParaRPr lang="en-US"/>
+            </a:p>
+          </c:txPr>
+          <c:showLegendKey val="0"/>
+          <c:showVal val="0"/>
+          <c:showCatName val="0"/>
+          <c:showSerName val="0"/>
+          <c:showPercent val="0"/>
+          <c:showBubbleSize val="0"/>
+          <c:extLst>
+            <c:ext xmlns:c15="http://schemas.microsoft.com/office/drawing/2012/chart" uri="{CE6537A1-D6FC-4f65-9D91-7224C49458BB}"/>
+          </c:extLst>
+        </c:dLbl>
+      </c:pivotFmt>
+    </c:pivotFmts>
+    <c:plotArea>
+      <c:layout/>
+      <c:barChart>
+        <c:barDir val="col"/>
+        <c:grouping val="clustered"/>
+        <c:varyColors val="0"/>
+        <c:ser>
+          <c:idx val="0"/>
+          <c:order val="0"/>
+          <c:tx>
+            <c:strRef>
+              <c:f>'screen time vs sleep quality'!$I$3</c:f>
+              <c:strCache>
+                <c:ptCount val="1"/>
+                <c:pt idx="0">
+                  <c:v>Total</c:v>
+                </c:pt>
+              </c:strCache>
+            </c:strRef>
+          </c:tx>
+          <c:spPr>
+            <a:gradFill rotWithShape="1">
+              <a:gsLst>
+                <a:gs pos="0">
+                  <a:schemeClr val="accent1">
+                    <a:satMod val="103000"/>
+                    <a:lumMod val="102000"/>
+                    <a:tint val="94000"/>
+                  </a:schemeClr>
+                </a:gs>
+                <a:gs pos="50000">
+                  <a:schemeClr val="accent1">
+                    <a:satMod val="110000"/>
+                    <a:lumMod val="100000"/>
+                    <a:shade val="100000"/>
+                  </a:schemeClr>
+                </a:gs>
+                <a:gs pos="100000">
+                  <a:schemeClr val="accent1">
+                    <a:lumMod val="99000"/>
+                    <a:satMod val="120000"/>
+                    <a:shade val="78000"/>
+                  </a:schemeClr>
+                </a:gs>
+              </a:gsLst>
+              <a:lin ang="5400000" scaled="0"/>
+            </a:gradFill>
+            <a:ln>
+              <a:noFill/>
+            </a:ln>
+            <a:effectLst>
+              <a:outerShdw blurRad="57150" dist="19050" dir="5400000" algn="ctr" rotWithShape="0">
+                <a:srgbClr val="000000">
+                  <a:alpha val="63000"/>
+                </a:srgbClr>
+              </a:outerShdw>
+            </a:effectLst>
+          </c:spPr>
+          <c:invertIfNegative val="0"/>
+          <c:cat>
+            <c:strRef>
+              <c:f>'screen time vs sleep quality'!$H$4:$H$8</c:f>
+              <c:strCache>
+                <c:ptCount val="4"/>
+                <c:pt idx="0">
+                  <c:v>Boomer</c:v>
+                </c:pt>
+                <c:pt idx="1">
+                  <c:v>Gen X</c:v>
+                </c:pt>
+                <c:pt idx="2">
+                  <c:v>Gen Z</c:v>
+                </c:pt>
+                <c:pt idx="3">
+                  <c:v>Millennial</c:v>
+                </c:pt>
+              </c:strCache>
+            </c:strRef>
+          </c:cat>
+          <c:val>
+            <c:numRef>
+              <c:f>'screen time vs sleep quality'!$I$4:$I$8</c:f>
+              <c:numCache>
+                <c:formatCode>General</c:formatCode>
+                <c:ptCount val="4"/>
+                <c:pt idx="0">
+                  <c:v>50.252529923333334</c:v>
+                </c:pt>
+                <c:pt idx="1">
+                  <c:v>50.454879433333332</c:v>
+                </c:pt>
+                <c:pt idx="2">
+                  <c:v>47.593899779999994</c:v>
+                </c:pt>
+                <c:pt idx="3">
+                  <c:v>50.857613313333331</c:v>
+                </c:pt>
+              </c:numCache>
+            </c:numRef>
+          </c:val>
+          <c:extLst>
+            <c:ext xmlns:c16="http://schemas.microsoft.com/office/drawing/2014/chart" uri="{C3380CC4-5D6E-409C-BE32-E72D297353CC}">
+              <c16:uniqueId val="{00000000-67C4-4282-AB53-49055225B05D}"/>
+            </c:ext>
+          </c:extLst>
+        </c:ser>
+        <c:dLbls>
+          <c:showLegendKey val="0"/>
+          <c:showVal val="0"/>
+          <c:showCatName val="0"/>
+          <c:showSerName val="0"/>
+          <c:showPercent val="0"/>
+          <c:showBubbleSize val="0"/>
+        </c:dLbls>
+        <c:gapWidth val="100"/>
+        <c:overlap val="-24"/>
+        <c:axId val="135727008"/>
+        <c:axId val="135737568"/>
+      </c:barChart>
+      <c:catAx>
+        <c:axId val="135727008"/>
+        <c:scaling>
+          <c:orientation val="minMax"/>
+        </c:scaling>
+        <c:delete val="0"/>
+        <c:axPos val="b"/>
+        <c:numFmt formatCode="General" sourceLinked="1"/>
+        <c:majorTickMark val="none"/>
+        <c:minorTickMark val="none"/>
+        <c:tickLblPos val="nextTo"/>
+        <c:spPr>
+          <a:noFill/>
+          <a:ln w="12700" cap="flat" cmpd="sng" algn="ctr">
+            <a:solidFill>
+              <a:schemeClr val="lt1">
+                <a:lumMod val="95000"/>
+                <a:alpha val="54000"/>
+              </a:schemeClr>
+            </a:solidFill>
+            <a:round/>
+          </a:ln>
+          <a:effectLst/>
+        </c:spPr>
+        <c:txPr>
+          <a:bodyPr rot="-60000000" spcFirstLastPara="1" vertOverflow="ellipsis" vert="horz" wrap="square" anchor="ctr" anchorCtr="1"/>
+          <a:lstStyle/>
+          <a:p>
+            <a:pPr>
+              <a:defRPr sz="900" b="0" i="0" u="none" strike="noStrike" kern="1200" baseline="0">
+                <a:solidFill>
+                  <a:schemeClr val="lt1">
+                    <a:lumMod val="85000"/>
+                  </a:schemeClr>
+                </a:solidFill>
+                <a:latin typeface="+mn-lt"/>
+                <a:ea typeface="+mn-ea"/>
+                <a:cs typeface="+mn-cs"/>
+              </a:defRPr>
+            </a:pPr>
+            <a:endParaRPr lang="en-US"/>
+          </a:p>
+        </c:txPr>
+        <c:crossAx val="135737568"/>
+        <c:crosses val="autoZero"/>
+        <c:auto val="1"/>
+        <c:lblAlgn val="ctr"/>
+        <c:lblOffset val="100"/>
+        <c:noMultiLvlLbl val="0"/>
+      </c:catAx>
+      <c:valAx>
+        <c:axId val="135737568"/>
+        <c:scaling>
+          <c:orientation val="minMax"/>
+        </c:scaling>
+        <c:delete val="0"/>
+        <c:axPos val="l"/>
+        <c:majorGridlines>
+          <c:spPr>
+            <a:ln w="9525" cap="flat" cmpd="sng" algn="ctr">
+              <a:solidFill>
+                <a:schemeClr val="lt1">
+                  <a:lumMod val="95000"/>
+                  <a:alpha val="10000"/>
+                </a:schemeClr>
+              </a:solidFill>
+              <a:round/>
+            </a:ln>
+            <a:effectLst/>
+          </c:spPr>
+        </c:majorGridlines>
+        <c:numFmt formatCode="General" sourceLinked="1"/>
+        <c:majorTickMark val="none"/>
+        <c:minorTickMark val="none"/>
+        <c:tickLblPos val="nextTo"/>
+        <c:spPr>
+          <a:noFill/>
+          <a:ln>
+            <a:noFill/>
+          </a:ln>
+          <a:effectLst/>
+        </c:spPr>
+        <c:txPr>
+          <a:bodyPr rot="-60000000" spcFirstLastPara="1" vertOverflow="ellipsis" vert="horz" wrap="square" anchor="ctr" anchorCtr="1"/>
+          <a:lstStyle/>
+          <a:p>
+            <a:pPr>
+              <a:defRPr sz="900" b="0" i="0" u="none" strike="noStrike" kern="1200" baseline="0">
+                <a:solidFill>
+                  <a:schemeClr val="lt1">
+                    <a:lumMod val="85000"/>
+                  </a:schemeClr>
+                </a:solidFill>
+                <a:latin typeface="+mn-lt"/>
+                <a:ea typeface="+mn-ea"/>
+                <a:cs typeface="+mn-cs"/>
+              </a:defRPr>
+            </a:pPr>
+            <a:endParaRPr lang="en-US"/>
+          </a:p>
+        </c:txPr>
+        <c:crossAx val="135727008"/>
+        <c:crosses val="autoZero"/>
+        <c:crossBetween val="between"/>
+      </c:valAx>
+      <c:spPr>
+        <a:noFill/>
+        <a:ln>
+          <a:noFill/>
+        </a:ln>
+        <a:effectLst/>
+      </c:spPr>
+    </c:plotArea>
+    <c:legend>
+      <c:legendPos val="r"/>
+      <c:overlay val="0"/>
+      <c:spPr>
+        <a:noFill/>
+        <a:ln>
+          <a:noFill/>
+        </a:ln>
+        <a:effectLst/>
+      </c:spPr>
+      <c:txPr>
+        <a:bodyPr rot="0" spcFirstLastPara="1" vertOverflow="ellipsis" vert="horz" wrap="square" anchor="ctr" anchorCtr="1"/>
+        <a:lstStyle/>
+        <a:p>
+          <a:pPr>
+            <a:defRPr sz="900" b="0" i="0" u="none" strike="noStrike" kern="1200" baseline="0">
+              <a:solidFill>
+                <a:schemeClr val="lt1">
+                  <a:lumMod val="85000"/>
+                </a:schemeClr>
+              </a:solidFill>
+              <a:latin typeface="+mn-lt"/>
+              <a:ea typeface="+mn-ea"/>
+              <a:cs typeface="+mn-cs"/>
+            </a:defRPr>
+          </a:pPr>
+          <a:endParaRPr lang="en-US"/>
+        </a:p>
+      </c:txPr>
+    </c:legend>
+    <c:plotVisOnly val="1"/>
+    <c:dispBlanksAs val="gap"/>
+    <c:extLst>
+      <c:ext xmlns:c16r3="http://schemas.microsoft.com/office/drawing/2017/03/chart" uri="{56B9EC1D-385E-4148-901F-78D8002777C0}">
+        <c16r3:dataDisplayOptions16>
+          <c16r3:dispNaAsBlank val="1"/>
+        </c16r3:dataDisplayOptions16>
+      </c:ext>
+    </c:extLst>
+    <c:showDLblsOverMax val="0"/>
+  </c:chart>
+  <c:spPr>
+    <a:gradFill flip="none" rotWithShape="1">
+      <a:gsLst>
+        <a:gs pos="0">
+          <a:schemeClr val="dk1">
+            <a:lumMod val="65000"/>
+            <a:lumOff val="35000"/>
+          </a:schemeClr>
+        </a:gs>
+        <a:gs pos="100000">
+          <a:schemeClr val="dk1">
+            <a:lumMod val="85000"/>
+            <a:lumOff val="15000"/>
+          </a:schemeClr>
+        </a:gs>
+      </a:gsLst>
+      <a:path path="circle">
+        <a:fillToRect l="50000" t="50000" r="50000" b="50000"/>
+      </a:path>
+      <a:tileRect/>
+    </a:gradFill>
+    <a:ln>
+      <a:noFill/>
+    </a:ln>
+    <a:effectLst/>
+  </c:spPr>
+  <c:txPr>
+    <a:bodyPr/>
+    <a:lstStyle/>
+    <a:p>
+      <a:pPr>
+        <a:defRPr/>
+      </a:pPr>
+      <a:endParaRPr lang="en-US"/>
+    </a:p>
+  </c:txPr>
+  <c:externalData r:id="rId3">
+    <c:autoUpdate val="0"/>
+  </c:externalData>
+  <c:extLst>
+    <c:ext xmlns:c14="http://schemas.microsoft.com/office/drawing/2007/8/2/chart" uri="{781A3756-C4B2-4CAC-9D66-4F8BD8637D16}">
+      <c14:pivotOptions>
+        <c14:dropZoneFilter val="1"/>
+        <c14:dropZoneCategories val="1"/>
+        <c14:dropZoneData val="1"/>
+        <c14:dropZoneSeries val="1"/>
+        <c14:dropZonesVisible val="1"/>
+      </c14:pivotOptions>
+    </c:ext>
+    <c:ext xmlns:c16="http://schemas.microsoft.com/office/drawing/2014/chart" uri="{E28EC0CA-F0BB-4C9C-879D-F8772B89E7AC}">
+      <c16:pivotOptions16>
+        <c16:showExpandCollapseFieldButtons val="1"/>
+      </c16:pivotOptions16>
+    </c:ext>
+  </c:extLst>
+</c:chartSpace>
+</file>
+
+<file path=word/charts/colors1.xml><?xml version="1.0" encoding="utf-8"?>
+<cs:colorStyle xmlns:cs="http://schemas.microsoft.com/office/drawing/2012/chartStyle" xmlns:a="http://schemas.openxmlformats.org/drawingml/2006/main" meth="cycle" id="10">
+  <a:schemeClr val="accent1"/>
+  <a:schemeClr val="accent2"/>
+  <a:schemeClr val="accent3"/>
+  <a:schemeClr val="accent4"/>
+  <a:schemeClr val="accent5"/>
+  <a:schemeClr val="accent6"/>
+  <cs:variation/>
+  <cs:variation>
+    <a:lumMod val="60000"/>
+  </cs:variation>
+  <cs:variation>
+    <a:lumMod val="80000"/>
+    <a:lumOff val="20000"/>
+  </cs:variation>
+  <cs:variation>
+    <a:lumMod val="80000"/>
+  </cs:variation>
+  <cs:variation>
+    <a:lumMod val="60000"/>
+    <a:lumOff val="40000"/>
+  </cs:variation>
+  <cs:variation>
+    <a:lumMod val="50000"/>
+  </cs:variation>
+  <cs:variation>
+    <a:lumMod val="70000"/>
+    <a:lumOff val="30000"/>
+  </cs:variation>
+  <cs:variation>
+    <a:lumMod val="70000"/>
+  </cs:variation>
+  <cs:variation>
+    <a:lumMod val="50000"/>
+    <a:lumOff val="50000"/>
+  </cs:variation>
+</cs:colorStyle>
+</file>
+
+<file path=word/charts/style1.xml><?xml version="1.0" encoding="utf-8"?>
+<cs:chartStyle xmlns:cs="http://schemas.microsoft.com/office/drawing/2012/chartStyle" xmlns:a="http://schemas.openxmlformats.org/drawingml/2006/main" id="209">
+  <cs:axisTitle>
+    <cs:lnRef idx="0"/>
+    <cs:fillRef idx="0"/>
+    <cs:effectRef idx="0"/>
+    <cs:fontRef idx="minor">
+      <a:schemeClr val="lt1">
+        <a:lumMod val="85000"/>
+      </a:schemeClr>
+    </cs:fontRef>
+    <cs:defRPr sz="900" b="1" kern="1200" cap="all"/>
+  </cs:axisTitle>
+  <cs:categoryAxis>
+    <cs:lnRef idx="0"/>
+    <cs:fillRef idx="0"/>
+    <cs:effectRef idx="0"/>
+    <cs:fontRef idx="minor">
+      <a:schemeClr val="lt1">
+        <a:lumMod val="85000"/>
+      </a:schemeClr>
+    </cs:fontRef>
+    <cs:spPr>
+      <a:ln w="12700" cap="flat" cmpd="sng" algn="ctr">
+        <a:solidFill>
+          <a:schemeClr val="lt1">
+            <a:lumMod val="95000"/>
+            <a:alpha val="54000"/>
+          </a:schemeClr>
+        </a:solidFill>
+        <a:round/>
+      </a:ln>
+    </cs:spPr>
+    <cs:defRPr sz="900" kern="1200"/>
+  </cs:categoryAxis>
+  <cs:chartArea>
+    <cs:lnRef idx="0"/>
+    <cs:fillRef idx="0"/>
+    <cs:effectRef idx="0"/>
+    <cs:fontRef idx="minor">
+      <a:schemeClr val="dk1"/>
+    </cs:fontRef>
+    <cs:spPr>
+      <a:gradFill flip="none" rotWithShape="1">
+        <a:gsLst>
+          <a:gs pos="0">
+            <a:schemeClr val="dk1">
+              <a:lumMod val="65000"/>
+              <a:lumOff val="35000"/>
+            </a:schemeClr>
+          </a:gs>
+          <a:gs pos="100000">
+            <a:schemeClr val="dk1">
+              <a:lumMod val="85000"/>
+              <a:lumOff val="15000"/>
+            </a:schemeClr>
+          </a:gs>
+        </a:gsLst>
+        <a:path path="circle">
+          <a:fillToRect l="50000" t="50000" r="50000" b="50000"/>
+        </a:path>
+        <a:tileRect/>
+      </a:gradFill>
+    </cs:spPr>
+    <cs:defRPr sz="1000" kern="1200"/>
+  </cs:chartArea>
+  <cs:dataLabel>
+    <cs:lnRef idx="0"/>
+    <cs:fillRef idx="0"/>
+    <cs:effectRef idx="0"/>
+    <cs:fontRef idx="minor">
+      <a:schemeClr val="lt1">
+        <a:lumMod val="85000"/>
+      </a:schemeClr>
+    </cs:fontRef>
+    <cs:defRPr sz="900" kern="1200"/>
+  </cs:dataLabel>
+  <cs:dataLabelCallout>
+    <cs:lnRef idx="0"/>
+    <cs:fillRef idx="0"/>
+    <cs:effectRef idx="0"/>
+    <cs:fontRef idx="minor">
+      <a:schemeClr val="dk1">
+        <a:lumMod val="65000"/>
+        <a:lumOff val="35000"/>
+      </a:schemeClr>
+    </cs:fontRef>
+    <cs:spPr>
+      <a:solidFill>
+        <a:schemeClr val="lt1"/>
+      </a:solidFill>
+    </cs:spPr>
+    <cs:defRPr sz="900" kern="1200"/>
+    <cs:bodyPr rot="0" spcFirstLastPara="1" vertOverflow="clip" horzOverflow="clip" vert="horz" wrap="square" lIns="36576" tIns="18288" rIns="36576" bIns="18288" anchor="ctr" anchorCtr="1">
+      <a:spAutoFit/>
+    </cs:bodyPr>
+  </cs:dataLabelCallout>
+  <cs:dataPoint>
+    <cs:lnRef idx="0"/>
+    <cs:fillRef idx="3">
+      <cs:styleClr val="auto"/>
+    </cs:fillRef>
+    <cs:effectRef idx="3"/>
+    <cs:fontRef idx="minor">
+      <a:schemeClr val="lt1"/>
+    </cs:fontRef>
+  </cs:dataPoint>
+  <cs:dataPoint3D>
+    <cs:lnRef idx="0"/>
+    <cs:fillRef idx="3">
+      <cs:styleClr val="auto"/>
+    </cs:fillRef>
+    <cs:effectRef idx="3"/>
+    <cs:fontRef idx="minor">
+      <a:schemeClr val="lt1"/>
+    </cs:fontRef>
+  </cs:dataPoint3D>
+  <cs:dataPointLine>
+    <cs:lnRef idx="0">
+      <cs:styleClr val="auto"/>
+    </cs:lnRef>
+    <cs:fillRef idx="3"/>
+    <cs:effectRef idx="3"/>
+    <cs:fontRef idx="minor">
+      <a:schemeClr val="lt1"/>
+    </cs:fontRef>
+    <cs:spPr>
+      <a:ln w="34925" cap="rnd">
+        <a:solidFill>
+          <a:schemeClr val="phClr"/>
+        </a:solidFill>
+        <a:round/>
+      </a:ln>
+    </cs:spPr>
+  </cs:dataPointLine>
+  <cs:dataPointMarker>
+    <cs:lnRef idx="0">
+      <cs:styleClr val="auto"/>
+    </cs:lnRef>
+    <cs:fillRef idx="3">
+      <cs:styleClr val="auto"/>
+    </cs:fillRef>
+    <cs:effectRef idx="3"/>
+    <cs:fontRef idx="minor">
+      <a:schemeClr val="lt1"/>
+    </cs:fontRef>
+    <cs:spPr>
+      <a:ln w="9525">
+        <a:solidFill>
+          <a:schemeClr val="phClr"/>
+        </a:solidFill>
+        <a:round/>
+      </a:ln>
+    </cs:spPr>
+  </cs:dataPointMarker>
+  <cs:dataPointMarkerLayout symbol="circle" size="6"/>
+  <cs:dataPointWireframe>
+    <cs:lnRef idx="0">
+      <cs:styleClr val="auto"/>
+    </cs:lnRef>
+    <cs:fillRef idx="3"/>
+    <cs:effectRef idx="3"/>
+    <cs:fontRef idx="minor">
+      <a:schemeClr val="lt1"/>
+    </cs:fontRef>
+    <cs:spPr>
+      <a:ln w="9525" cap="rnd">
+        <a:solidFill>
+          <a:schemeClr val="phClr"/>
+        </a:solidFill>
+        <a:round/>
+      </a:ln>
+    </cs:spPr>
+  </cs:dataPointWireframe>
+  <cs:dataTable>
+    <cs:lnRef idx="0"/>
+    <cs:fillRef idx="0"/>
+    <cs:effectRef idx="0"/>
+    <cs:fontRef idx="minor">
+      <a:schemeClr val="lt1">
+        <a:lumMod val="85000"/>
+      </a:schemeClr>
+    </cs:fontRef>
+    <cs:spPr>
+      <a:ln w="9525">
+        <a:solidFill>
+          <a:schemeClr val="lt1">
+            <a:lumMod val="95000"/>
+            <a:alpha val="54000"/>
+          </a:schemeClr>
+        </a:solidFill>
+      </a:ln>
+    </cs:spPr>
+    <cs:defRPr sz="900" kern="1200"/>
+  </cs:dataTable>
+  <cs:downBar>
+    <cs:lnRef idx="0"/>
+    <cs:fillRef idx="0"/>
+    <cs:effectRef idx="0"/>
+    <cs:fontRef idx="minor">
+      <a:schemeClr val="lt1"/>
+    </cs:fontRef>
+    <cs:spPr>
+      <a:solidFill>
+        <a:schemeClr val="dk1">
+          <a:lumMod val="75000"/>
+          <a:lumOff val="25000"/>
+        </a:schemeClr>
+      </a:solidFill>
+      <a:ln w="9525">
+        <a:solidFill>
+          <a:schemeClr val="lt1">
+            <a:lumMod val="95000"/>
+            <a:alpha val="54000"/>
+          </a:schemeClr>
+        </a:solidFill>
+      </a:ln>
+    </cs:spPr>
+  </cs:downBar>
+  <cs:dropLine>
+    <cs:lnRef idx="0"/>
+    <cs:fillRef idx="0"/>
+    <cs:effectRef idx="0"/>
+    <cs:fontRef idx="minor">
+      <a:schemeClr val="lt1"/>
+    </cs:fontRef>
+    <cs:spPr>
+      <a:ln w="9525">
+        <a:solidFill>
+          <a:schemeClr val="lt1">
+            <a:lumMod val="95000"/>
+            <a:alpha val="54000"/>
+          </a:schemeClr>
+        </a:solidFill>
+        <a:prstDash val="dash"/>
+      </a:ln>
+    </cs:spPr>
+  </cs:dropLine>
+  <cs:errorBar>
+    <cs:lnRef idx="0"/>
+    <cs:fillRef idx="0"/>
+    <cs:effectRef idx="0"/>
+    <cs:fontRef idx="minor">
+      <a:schemeClr val="lt1"/>
+    </cs:fontRef>
+    <cs:spPr>
+      <a:ln w="9525" cap="flat" cmpd="sng" algn="ctr">
+        <a:solidFill>
+          <a:schemeClr val="lt1">
+            <a:lumMod val="95000"/>
+          </a:schemeClr>
+        </a:solidFill>
+        <a:round/>
+      </a:ln>
+    </cs:spPr>
+  </cs:errorBar>
+  <cs:floor>
+    <cs:lnRef idx="0"/>
+    <cs:fillRef idx="0"/>
+    <cs:effectRef idx="0"/>
+    <cs:fontRef idx="minor">
+      <a:schemeClr val="lt1"/>
+    </cs:fontRef>
+  </cs:floor>
+  <cs:gridlineMajor>
+    <cs:lnRef idx="0"/>
+    <cs:fillRef idx="0"/>
+    <cs:effectRef idx="0"/>
+    <cs:fontRef idx="minor">
+      <a:schemeClr val="lt1"/>
+    </cs:fontRef>
+    <cs:spPr>
+      <a:ln w="9525" cap="flat" cmpd="sng" algn="ctr">
+        <a:solidFill>
+          <a:schemeClr val="lt1">
+            <a:lumMod val="95000"/>
+            <a:alpha val="10000"/>
+          </a:schemeClr>
+        </a:solidFill>
+        <a:round/>
+      </a:ln>
+    </cs:spPr>
+  </cs:gridlineMajor>
+  <cs:gridlineMinor>
+    <cs:lnRef idx="0"/>
+    <cs:fillRef idx="0"/>
+    <cs:effectRef idx="0"/>
+    <cs:fontRef idx="minor">
+      <a:schemeClr val="lt1"/>
+    </cs:fontRef>
+    <cs:spPr>
+      <a:ln>
+        <a:solidFill>
+          <a:schemeClr val="lt1">
+            <a:lumMod val="95000"/>
+            <a:alpha val="5000"/>
+          </a:schemeClr>
+        </a:solidFill>
+      </a:ln>
+    </cs:spPr>
+  </cs:gridlineMinor>
+  <cs:hiLoLine>
+    <cs:lnRef idx="0"/>
+    <cs:fillRef idx="0"/>
+    <cs:effectRef idx="0"/>
+    <cs:fontRef idx="minor">
+      <a:schemeClr val="lt1"/>
+    </cs:fontRef>
+    <cs:spPr>
+      <a:ln w="9525">
+        <a:solidFill>
+          <a:schemeClr val="lt1">
+            <a:lumMod val="95000"/>
+            <a:alpha val="54000"/>
+          </a:schemeClr>
+        </a:solidFill>
+        <a:prstDash val="dash"/>
+      </a:ln>
+    </cs:spPr>
+  </cs:hiLoLine>
+  <cs:leaderLine>
+    <cs:lnRef idx="0"/>
+    <cs:fillRef idx="0"/>
+    <cs:effectRef idx="0"/>
+    <cs:fontRef idx="minor">
+      <a:schemeClr val="lt1"/>
+    </cs:fontRef>
+    <cs:spPr>
+      <a:ln w="9525">
+        <a:solidFill>
+          <a:schemeClr val="lt1">
+            <a:lumMod val="95000"/>
+            <a:alpha val="54000"/>
+          </a:schemeClr>
+        </a:solidFill>
+      </a:ln>
+    </cs:spPr>
+  </cs:leaderLine>
+  <cs:legend>
+    <cs:lnRef idx="0"/>
+    <cs:fillRef idx="0"/>
+    <cs:effectRef idx="0"/>
+    <cs:fontRef idx="minor">
+      <a:schemeClr val="lt1">
+        <a:lumMod val="85000"/>
+      </a:schemeClr>
+    </cs:fontRef>
+    <cs:defRPr sz="900" kern="1200"/>
+  </cs:legend>
+  <cs:plotArea>
+    <cs:lnRef idx="0"/>
+    <cs:fillRef idx="0"/>
+    <cs:effectRef idx="0"/>
+    <cs:fontRef idx="minor">
+      <a:schemeClr val="lt1"/>
+    </cs:fontRef>
+  </cs:plotArea>
+  <cs:plotArea3D>
+    <cs:lnRef idx="0"/>
+    <cs:fillRef idx="0"/>
+    <cs:effectRef idx="0"/>
+    <cs:fontRef idx="minor">
+      <a:schemeClr val="lt1"/>
+    </cs:fontRef>
+  </cs:plotArea3D>
+  <cs:seriesAxis>
+    <cs:lnRef idx="0"/>
+    <cs:fillRef idx="0"/>
+    <cs:effectRef idx="0"/>
+    <cs:fontRef idx="minor">
+      <a:schemeClr val="lt1">
+        <a:lumMod val="85000"/>
+      </a:schemeClr>
+    </cs:fontRef>
+    <cs:spPr>
+      <a:ln w="12700" cap="flat" cmpd="sng" algn="ctr">
+        <a:solidFill>
+          <a:schemeClr val="lt1">
+            <a:lumMod val="95000"/>
+            <a:alpha val="54000"/>
+          </a:schemeClr>
+        </a:solidFill>
+        <a:round/>
+      </a:ln>
+    </cs:spPr>
+    <cs:defRPr sz="900" kern="1200"/>
+  </cs:seriesAxis>
+  <cs:seriesLine>
+    <cs:lnRef idx="0"/>
+    <cs:fillRef idx="0"/>
+    <cs:effectRef idx="0"/>
+    <cs:fontRef idx="minor">
+      <a:schemeClr val="lt1"/>
+    </cs:fontRef>
+    <cs:spPr>
+      <a:ln w="9525" cap="flat" cmpd="sng" algn="ctr">
+        <a:solidFill>
+          <a:schemeClr val="lt1">
+            <a:lumMod val="95000"/>
+            <a:alpha val="54000"/>
+          </a:schemeClr>
+        </a:solidFill>
+        <a:round/>
+      </a:ln>
+    </cs:spPr>
+  </cs:seriesLine>
+  <cs:title>
+    <cs:lnRef idx="0"/>
+    <cs:fillRef idx="0"/>
+    <cs:effectRef idx="0"/>
+    <cs:fontRef idx="minor">
+      <a:schemeClr val="lt1">
+        <a:lumMod val="95000"/>
+      </a:schemeClr>
+    </cs:fontRef>
+    <cs:defRPr sz="1600" b="1" kern="1200" spc="100" baseline="0">
+      <a:effectLst>
+        <a:outerShdw blurRad="50800" dist="38100" dir="5400000" algn="t" rotWithShape="0">
+          <a:prstClr val="black">
+            <a:alpha val="40000"/>
+          </a:prstClr>
+        </a:outerShdw>
+      </a:effectLst>
+    </cs:defRPr>
+  </cs:title>
+  <cs:trendline>
+    <cs:lnRef idx="0">
+      <cs:styleClr val="auto"/>
+    </cs:lnRef>
+    <cs:fillRef idx="0"/>
+    <cs:effectRef idx="0"/>
+    <cs:fontRef idx="minor">
+      <a:schemeClr val="lt1"/>
+    </cs:fontRef>
+    <cs:spPr>
+      <a:ln w="19050" cap="rnd">
+        <a:solidFill>
+          <a:schemeClr val="phClr"/>
+        </a:solidFill>
+      </a:ln>
+    </cs:spPr>
+  </cs:trendline>
+  <cs:trendlineLabel>
+    <cs:lnRef idx="0"/>
+    <cs:fillRef idx="0"/>
+    <cs:effectRef idx="0"/>
+    <cs:fontRef idx="minor">
+      <a:schemeClr val="lt1">
+        <a:lumMod val="85000"/>
+      </a:schemeClr>
+    </cs:fontRef>
+    <cs:defRPr sz="900" kern="1200"/>
+  </cs:trendlineLabel>
+  <cs:upBar>
+    <cs:lnRef idx="0"/>
+    <cs:fillRef idx="0"/>
+    <cs:effectRef idx="0"/>
+    <cs:fontRef idx="minor">
+      <a:schemeClr val="lt1"/>
+    </cs:fontRef>
+    <cs:spPr>
+      <a:solidFill>
+        <a:schemeClr val="lt1"/>
+      </a:solidFill>
+      <a:ln w="9525">
+        <a:solidFill>
+          <a:schemeClr val="lt1">
+            <a:lumMod val="95000"/>
+            <a:alpha val="54000"/>
+          </a:schemeClr>
+        </a:solidFill>
+      </a:ln>
+    </cs:spPr>
+  </cs:upBar>
+  <cs:valueAxis>
+    <cs:lnRef idx="0"/>
+    <cs:fillRef idx="0"/>
+    <cs:effectRef idx="0"/>
+    <cs:fontRef idx="minor">
+      <a:schemeClr val="lt1">
+        <a:lumMod val="85000"/>
+      </a:schemeClr>
+    </cs:fontRef>
+    <cs:defRPr sz="900" kern="1200"/>
+  </cs:valueAxis>
+  <cs:wall>
+    <cs:lnRef idx="0"/>
+    <cs:fillRef idx="0"/>
+    <cs:effectRef idx="0"/>
+    <cs:fontRef idx="minor">
+      <a:schemeClr val="lt1"/>
+    </cs:fontRef>
+  </cs:wall>
+</cs:chartStyle>
+</file>
+
 <file path=word/theme/theme1.xml><?xml version="1.0" encoding="utf-8"?>
 <a:theme xmlns:a="http://schemas.openxmlformats.org/drawingml/2006/main" name="Office Theme">
   <a:themeElements>

</xml_diff>

<commit_message>
added bar chart for average useage of devices for top 25% mental health scores, need to do the same and get data for the bottom 25% to check for differences and trends
</commit_message>
<xml_diff>
--- a/screentime documentation.docx
+++ b/screentime documentation.docx
@@ -443,6 +443,12 @@
     </w:p>
     <w:p/>
     <w:p>
+      <w:pPr>
+        <w:rPr>
+          <w:b/>
+          <w:bCs/>
+        </w:rPr>
+      </w:pPr>
       <w:r>
         <w:t>3)</w:t>
       </w:r>
@@ -457,7 +463,204 @@
         <w:t>How do people with high mental health scores use their screen time differently than those with low scores?</w:t>
       </w:r>
     </w:p>
+    <w:p>
+      <w:pPr>
+        <w:rPr>
+          <w:b/>
+          <w:bCs/>
+        </w:rPr>
+      </w:pPr>
+    </w:p>
     <w:p/>
+    <w:p>
+      <w:r>
+        <w:t xml:space="preserve">Maybe do a group by mental health score </w:t>
+      </w:r>
+      <w:proofErr w:type="spellStart"/>
+      <w:r>
+        <w:t>sql</w:t>
+      </w:r>
+      <w:proofErr w:type="spellEnd"/>
+      <w:r>
+        <w:t xml:space="preserve"> query and see how the numbers compare on screen time?</w:t>
+      </w:r>
+    </w:p>
+    <w:p>
+      <w:hyperlink r:id="rId11" w:history="1">
+        <w:r>
+          <w:rPr>
+            <w:rStyle w:val="Hyperlink"/>
+          </w:rPr>
+          <w:t>https://www.geeksforgeeks.org/ntile-function-in-sql-server/</w:t>
+        </w:r>
+      </w:hyperlink>
+      <w:r>
+        <w:t xml:space="preserve"> (NTILE might be a good place to start)</w:t>
+      </w:r>
+      <w:r>
+        <w:br/>
+      </w:r>
+      <w:r>
+        <w:lastRenderedPageBreak/>
+        <w:br/>
+      </w:r>
+      <w:r>
+        <w:rPr>
+          <w:noProof/>
+        </w:rPr>
+        <w:drawing>
+          <wp:inline distT="0" distB="0" distL="0" distR="0" wp14:anchorId="301981AB" wp14:editId="3F64F861">
+            <wp:extent cx="5943600" cy="7384415"/>
+            <wp:effectExtent l="0" t="0" r="0" b="6985"/>
+            <wp:docPr id="219292218" name="Picture 1" descr="A screenshot of a computer&#10;&#10;AI-generated content may be incorrect."/>
+            <wp:cNvGraphicFramePr>
+              <a:graphicFrameLocks xmlns:a="http://schemas.openxmlformats.org/drawingml/2006/main" noChangeAspect="1"/>
+            </wp:cNvGraphicFramePr>
+            <a:graphic xmlns:a="http://schemas.openxmlformats.org/drawingml/2006/main">
+              <a:graphicData uri="http://schemas.openxmlformats.org/drawingml/2006/picture">
+                <pic:pic xmlns:pic="http://schemas.openxmlformats.org/drawingml/2006/picture">
+                  <pic:nvPicPr>
+                    <pic:cNvPr id="219292218" name="Picture 1" descr="A screenshot of a computer&#10;&#10;AI-generated content may be incorrect."/>
+                    <pic:cNvPicPr/>
+                  </pic:nvPicPr>
+                  <pic:blipFill>
+                    <a:blip r:embed="rId12"/>
+                    <a:stretch>
+                      <a:fillRect/>
+                    </a:stretch>
+                  </pic:blipFill>
+                  <pic:spPr>
+                    <a:xfrm>
+                      <a:off x="0" y="0"/>
+                      <a:ext cx="5943600" cy="7384415"/>
+                    </a:xfrm>
+                    <a:prstGeom prst="rect">
+                      <a:avLst/>
+                    </a:prstGeom>
+                  </pic:spPr>
+                </pic:pic>
+              </a:graphicData>
+            </a:graphic>
+          </wp:inline>
+        </w:drawing>
+      </w:r>
+    </w:p>
+    <w:p/>
+    <w:p>
+      <w:r>
+        <w:lastRenderedPageBreak/>
+        <w:t>This separates each mental health score into the bottom 25 percent, middle 50% and top 25% (I’m guessing for this we want to have the top25% as “high”, so can use those</w:t>
+      </w:r>
+    </w:p>
+    <w:p/>
+    <w:p>
+      <w:r>
+        <w:rPr>
+          <w:noProof/>
+        </w:rPr>
+        <w:drawing>
+          <wp:inline distT="0" distB="0" distL="0" distR="0" wp14:anchorId="7035B00D" wp14:editId="1705F83D">
+            <wp:extent cx="5943600" cy="1057910"/>
+            <wp:effectExtent l="0" t="0" r="0" b="8890"/>
+            <wp:docPr id="82770547" name="Picture 1" descr="A computer screen shot of a computer&#10;&#10;AI-generated content may be incorrect."/>
+            <wp:cNvGraphicFramePr>
+              <a:graphicFrameLocks xmlns:a="http://schemas.openxmlformats.org/drawingml/2006/main" noChangeAspect="1"/>
+            </wp:cNvGraphicFramePr>
+            <a:graphic xmlns:a="http://schemas.openxmlformats.org/drawingml/2006/main">
+              <a:graphicData uri="http://schemas.openxmlformats.org/drawingml/2006/picture">
+                <pic:pic xmlns:pic="http://schemas.openxmlformats.org/drawingml/2006/picture">
+                  <pic:nvPicPr>
+                    <pic:cNvPr id="82770547" name="Picture 1" descr="A computer screen shot of a computer&#10;&#10;AI-generated content may be incorrect."/>
+                    <pic:cNvPicPr/>
+                  </pic:nvPicPr>
+                  <pic:blipFill>
+                    <a:blip r:embed="rId13"/>
+                    <a:stretch>
+                      <a:fillRect/>
+                    </a:stretch>
+                  </pic:blipFill>
+                  <pic:spPr>
+                    <a:xfrm>
+                      <a:off x="0" y="0"/>
+                      <a:ext cx="5943600" cy="1057910"/>
+                    </a:xfrm>
+                    <a:prstGeom prst="rect">
+                      <a:avLst/>
+                    </a:prstGeom>
+                  </pic:spPr>
+                </pic:pic>
+              </a:graphicData>
+            </a:graphic>
+          </wp:inline>
+        </w:drawing>
+      </w:r>
+      <w:r>
+        <w:br/>
+      </w:r>
+      <w:r>
+        <w:br/>
+      </w:r>
+      <w:r>
+        <w:rPr>
+          <w:noProof/>
+        </w:rPr>
+        <w:drawing>
+          <wp:inline distT="0" distB="0" distL="0" distR="0" wp14:anchorId="1454BED4" wp14:editId="3B79C79F">
+            <wp:extent cx="5943600" cy="1787525"/>
+            <wp:effectExtent l="0" t="0" r="0" b="3175"/>
+            <wp:docPr id="611317802" name="Picture 1" descr="A screenshot of a computer&#10;&#10;AI-generated content may be incorrect."/>
+            <wp:cNvGraphicFramePr>
+              <a:graphicFrameLocks xmlns:a="http://schemas.openxmlformats.org/drawingml/2006/main" noChangeAspect="1"/>
+            </wp:cNvGraphicFramePr>
+            <a:graphic xmlns:a="http://schemas.openxmlformats.org/drawingml/2006/main">
+              <a:graphicData uri="http://schemas.openxmlformats.org/drawingml/2006/picture">
+                <pic:pic xmlns:pic="http://schemas.openxmlformats.org/drawingml/2006/picture">
+                  <pic:nvPicPr>
+                    <pic:cNvPr id="611317802" name="Picture 1" descr="A screenshot of a computer&#10;&#10;AI-generated content may be incorrect."/>
+                    <pic:cNvPicPr/>
+                  </pic:nvPicPr>
+                  <pic:blipFill>
+                    <a:blip r:embed="rId14"/>
+                    <a:stretch>
+                      <a:fillRect/>
+                    </a:stretch>
+                  </pic:blipFill>
+                  <pic:spPr>
+                    <a:xfrm>
+                      <a:off x="0" y="0"/>
+                      <a:ext cx="5943600" cy="1787525"/>
+                    </a:xfrm>
+                    <a:prstGeom prst="rect">
+                      <a:avLst/>
+                    </a:prstGeom>
+                  </pic:spPr>
+                </pic:pic>
+              </a:graphicData>
+            </a:graphic>
+          </wp:inline>
+        </w:drawing>
+      </w:r>
+    </w:p>
+    <w:p/>
+    <w:p>
+      <w:r>
+        <w:t xml:space="preserve">After getting the screen time averages </w:t>
+      </w:r>
+      <w:proofErr w:type="spellStart"/>
+      <w:r>
+        <w:t>fo</w:t>
+      </w:r>
+      <w:proofErr w:type="spellEnd"/>
+      <w:r>
+        <w:t xml:space="preserve"> the top 25%, I’m now going to do the same for the bottom 25% and compare the numbers to see what trends I can find.</w:t>
+      </w:r>
+      <w:r>
+        <w:br/>
+      </w:r>
+      <w:r>
+        <w:br/>
+      </w:r>
+    </w:p>
     <w:p/>
     <w:p/>
     <w:p/>
@@ -495,7 +698,7 @@
                     <pic:cNvPicPr/>
                   </pic:nvPicPr>
                   <pic:blipFill>
-                    <a:blip r:embed="rId11"/>
+                    <a:blip r:embed="rId15"/>
                     <a:stretch>
                       <a:fillRect/>
                     </a:stretch>
@@ -621,7 +824,7 @@
             <wp:cNvGraphicFramePr/>
             <a:graphic xmlns:a="http://schemas.openxmlformats.org/drawingml/2006/main">
               <a:graphicData uri="http://schemas.openxmlformats.org/drawingml/2006/chart">
-                <c:chart xmlns:c="http://schemas.openxmlformats.org/drawingml/2006/chart" xmlns:r="http://schemas.openxmlformats.org/officeDocument/2006/relationships" r:id="rId12"/>
+                <c:chart xmlns:c="http://schemas.openxmlformats.org/drawingml/2006/chart" xmlns:r="http://schemas.openxmlformats.org/officeDocument/2006/relationships" r:id="rId16"/>
               </a:graphicData>
             </a:graphic>
           </wp:inline>
@@ -721,7 +924,7 @@
                     <pic:cNvPicPr/>
                   </pic:nvPicPr>
                   <pic:blipFill>
-                    <a:blip r:embed="rId13"/>
+                    <a:blip r:embed="rId17"/>
                     <a:stretch>
                       <a:fillRect/>
                     </a:stretch>
@@ -1935,6 +2138,29 @@
       <w:rFonts w:ascii="Times New Roman" w:hAnsi="Times New Roman" w:cs="Times New Roman"/>
     </w:rPr>
   </w:style>
+  <w:style w:type="character" w:styleId="Hyperlink">
+    <w:name w:val="Hyperlink"/>
+    <w:basedOn w:val="DefaultParagraphFont"/>
+    <w:uiPriority w:val="99"/>
+    <w:unhideWhenUsed/>
+    <w:rsid w:val="00C5282C"/>
+    <w:rPr>
+      <w:color w:val="467886" w:themeColor="hyperlink"/>
+      <w:u w:val="single"/>
+    </w:rPr>
+  </w:style>
+  <w:style w:type="character" w:styleId="UnresolvedMention">
+    <w:name w:val="Unresolved Mention"/>
+    <w:basedOn w:val="DefaultParagraphFont"/>
+    <w:uiPriority w:val="99"/>
+    <w:semiHidden/>
+    <w:unhideWhenUsed/>
+    <w:rsid w:val="00C5282C"/>
+    <w:rPr>
+      <w:color w:val="605E5C"/>
+      <w:shd w:val="clear" w:color="auto" w:fill="E1DFDD"/>
+    </w:rPr>
+  </w:style>
 </w:styles>
 </file>
 

</xml_diff>